<commit_message>
Fin première partie du rapport'
</commit_message>
<xml_diff>
--- a/Rapport/RAPPORT IA02 – Projet Jeu de Khan.docx
+++ b/Rapport/RAPPORT IA02 – Projet Jeu de Khan.docx
@@ -35,6 +35,7 @@
       <w:r>
         <w:rPr>
           <w:noProof/>
+          <w:lang w:eastAsia="fr-FR"/>
         </w:rPr>
         <w:drawing>
           <wp:inline distT="0" distB="0" distL="0" distR="0" wp14:anchorId="7113868D" wp14:editId="1C6114DF">
@@ -143,6 +144,38 @@
     </w:p>
     <w:p>
       <w:pPr>
+        <w:ind w:firstLine="0"/>
+        <w:contextualSpacing w:val="0"/>
+      </w:pPr>
+    </w:p>
+    <w:p>
+      <w:pPr>
+        <w:pStyle w:val="PERSOGRANDTITRE"/>
+        <w:rPr>
+          <w:color w:val="auto"/>
+        </w:rPr>
+      </w:pPr>
+      <w:r>
+        <w:rPr>
+          <w:color w:val="auto"/>
+        </w:rPr>
+        <w:t>Table des matières</w:t>
+      </w:r>
+    </w:p>
+    <w:p>
+      <w:pPr>
+        <w:ind w:firstLine="0"/>
+        <w:contextualSpacing w:val="0"/>
+      </w:pPr>
+    </w:p>
+    <w:p>
+      <w:pPr>
+        <w:ind w:firstLine="0"/>
+        <w:contextualSpacing w:val="0"/>
+      </w:pPr>
+    </w:p>
+    <w:p>
+      <w:pPr>
         <w:pStyle w:val="TM1"/>
         <w:tabs>
           <w:tab w:val="right" w:leader="hyphen" w:pos="9056"/>
@@ -188,7 +221,7 @@
         <w:rPr>
           <w:noProof/>
         </w:rPr>
-        <w:instrText xml:space="preserve"> PAGEREF _Toc453689542 \h </w:instrText>
+        <w:instrText xml:space="preserve"> PAGEREF _Toc453769087 \h </w:instrText>
       </w:r>
       <w:r>
         <w:rPr>
@@ -251,7 +284,7 @@
         <w:rPr>
           <w:noProof/>
         </w:rPr>
-        <w:instrText xml:space="preserve"> PAGEREF _Toc453689543 \h </w:instrText>
+        <w:instrText xml:space="preserve"> PAGEREF _Toc453769088 \h </w:instrText>
       </w:r>
       <w:r>
         <w:rPr>
@@ -314,7 +347,7 @@
         <w:rPr>
           <w:noProof/>
         </w:rPr>
-        <w:instrText xml:space="preserve"> PAGEREF _Toc453689544 \h </w:instrText>
+        <w:instrText xml:space="preserve"> PAGEREF _Toc453769089 \h </w:instrText>
       </w:r>
       <w:r>
         <w:rPr>
@@ -377,7 +410,7 @@
         <w:rPr>
           <w:noProof/>
         </w:rPr>
-        <w:instrText xml:space="preserve"> PAGEREF _Toc453689545 \h </w:instrText>
+        <w:instrText xml:space="preserve"> PAGEREF _Toc453769090 \h </w:instrText>
       </w:r>
       <w:r>
         <w:rPr>
@@ -440,7 +473,7 @@
         <w:rPr>
           <w:noProof/>
         </w:rPr>
-        <w:instrText xml:space="preserve"> PAGEREF _Toc453689546 \h </w:instrText>
+        <w:instrText xml:space="preserve"> PAGEREF _Toc453769091 \h </w:instrText>
       </w:r>
       <w:r>
         <w:rPr>
@@ -503,7 +536,7 @@
         <w:rPr>
           <w:noProof/>
         </w:rPr>
-        <w:instrText xml:space="preserve"> PAGEREF _Toc453689547 \h </w:instrText>
+        <w:instrText xml:space="preserve"> PAGEREF _Toc453769092 \h </w:instrText>
       </w:r>
       <w:r>
         <w:rPr>
@@ -566,7 +599,133 @@
         <w:rPr>
           <w:noProof/>
         </w:rPr>
-        <w:instrText xml:space="preserve"> PAGEREF _Toc453689548 \h </w:instrText>
+        <w:instrText xml:space="preserve"> PAGEREF _Toc453769093 \h </w:instrText>
+      </w:r>
+      <w:r>
+        <w:rPr>
+          <w:noProof/>
+        </w:rPr>
+      </w:r>
+      <w:r>
+        <w:rPr>
+          <w:noProof/>
+        </w:rPr>
+        <w:fldChar w:fldCharType="separate"/>
+      </w:r>
+      <w:r>
+        <w:rPr>
+          <w:noProof/>
+        </w:rPr>
+        <w:t>4</w:t>
+      </w:r>
+      <w:r>
+        <w:rPr>
+          <w:noProof/>
+        </w:rPr>
+        <w:fldChar w:fldCharType="end"/>
+      </w:r>
+    </w:p>
+    <w:p>
+      <w:pPr>
+        <w:pStyle w:val="TM3"/>
+        <w:tabs>
+          <w:tab w:val="right" w:leader="hyphen" w:pos="9056"/>
+        </w:tabs>
+        <w:rPr>
+          <w:rFonts w:eastAsiaTheme="minorEastAsia"/>
+          <w:i w:val="0"/>
+          <w:noProof/>
+          <w:sz w:val="24"/>
+          <w:szCs w:val="24"/>
+          <w:lang w:eastAsia="fr-FR"/>
+        </w:rPr>
+      </w:pPr>
+      <w:r>
+        <w:rPr>
+          <w:noProof/>
+        </w:rPr>
+        <w:t>IV.1 - Prédicats de contrôle</w:t>
+      </w:r>
+      <w:r>
+        <w:rPr>
+          <w:noProof/>
+        </w:rPr>
+        <w:tab/>
+      </w:r>
+      <w:r>
+        <w:rPr>
+          <w:noProof/>
+        </w:rPr>
+        <w:fldChar w:fldCharType="begin"/>
+      </w:r>
+      <w:r>
+        <w:rPr>
+          <w:noProof/>
+        </w:rPr>
+        <w:instrText xml:space="preserve"> PAGEREF _Toc453769094 \h </w:instrText>
+      </w:r>
+      <w:r>
+        <w:rPr>
+          <w:noProof/>
+        </w:rPr>
+      </w:r>
+      <w:r>
+        <w:rPr>
+          <w:noProof/>
+        </w:rPr>
+        <w:fldChar w:fldCharType="separate"/>
+      </w:r>
+      <w:r>
+        <w:rPr>
+          <w:noProof/>
+        </w:rPr>
+        <w:t>4</w:t>
+      </w:r>
+      <w:r>
+        <w:rPr>
+          <w:noProof/>
+        </w:rPr>
+        <w:fldChar w:fldCharType="end"/>
+      </w:r>
+    </w:p>
+    <w:p>
+      <w:pPr>
+        <w:pStyle w:val="TM3"/>
+        <w:tabs>
+          <w:tab w:val="right" w:leader="hyphen" w:pos="9056"/>
+        </w:tabs>
+        <w:rPr>
+          <w:rFonts w:eastAsiaTheme="minorEastAsia"/>
+          <w:i w:val="0"/>
+          <w:noProof/>
+          <w:sz w:val="24"/>
+          <w:szCs w:val="24"/>
+          <w:lang w:eastAsia="fr-FR"/>
+        </w:rPr>
+      </w:pPr>
+      <w:r>
+        <w:rPr>
+          <w:noProof/>
+        </w:rPr>
+        <w:t>IV.2 - Prédicats de gérant le placement des pions</w:t>
+      </w:r>
+      <w:r>
+        <w:rPr>
+          <w:noProof/>
+        </w:rPr>
+        <w:tab/>
+      </w:r>
+      <w:r>
+        <w:rPr>
+          <w:noProof/>
+        </w:rPr>
+        <w:fldChar w:fldCharType="begin"/>
+      </w:r>
+      <w:r>
+        <w:rPr>
+          <w:noProof/>
+        </w:rPr>
+        <w:instrText xml:space="preserve"> PAGEREF _Toc453769095 \h </w:instrText>
       </w:r>
       <w:r>
         <w:rPr>
@@ -629,7 +788,7 @@
         <w:rPr>
           <w:noProof/>
         </w:rPr>
-        <w:instrText xml:space="preserve"> PAGEREF _Toc453689549 \h </w:instrText>
+        <w:instrText xml:space="preserve"> PAGEREF _Toc453769096 \h </w:instrText>
       </w:r>
       <w:r>
         <w:rPr>
@@ -646,7 +805,7 @@
         <w:rPr>
           <w:noProof/>
         </w:rPr>
-        <w:t>4</w:t>
+        <w:t>5</w:t>
       </w:r>
       <w:r>
         <w:rPr>
@@ -692,7 +851,7 @@
         <w:rPr>
           <w:noProof/>
         </w:rPr>
-        <w:instrText xml:space="preserve"> PAGEREF _Toc453689550 \h </w:instrText>
+        <w:instrText xml:space="preserve"> PAGEREF _Toc453769097 \h </w:instrText>
       </w:r>
       <w:r>
         <w:rPr>
@@ -709,7 +868,7 @@
         <w:rPr>
           <w:noProof/>
         </w:rPr>
-        <w:t>4</w:t>
+        <w:t>5</w:t>
       </w:r>
       <w:r>
         <w:rPr>
@@ -755,7 +914,7 @@
         <w:rPr>
           <w:noProof/>
         </w:rPr>
-        <w:instrText xml:space="preserve"> PAGEREF _Toc453689551 \h </w:instrText>
+        <w:instrText xml:space="preserve"> PAGEREF _Toc453769098 \h </w:instrText>
       </w:r>
       <w:r>
         <w:rPr>
@@ -818,7 +977,7 @@
         <w:rPr>
           <w:noProof/>
         </w:rPr>
-        <w:instrText xml:space="preserve"> PAGEREF _Toc453689552 \h </w:instrText>
+        <w:instrText xml:space="preserve"> PAGEREF _Toc453769099 \h </w:instrText>
       </w:r>
       <w:r>
         <w:rPr>
@@ -835,7 +994,7 @@
         <w:rPr>
           <w:noProof/>
         </w:rPr>
-        <w:t>5</w:t>
+        <w:t>6</w:t>
       </w:r>
       <w:r>
         <w:rPr>
@@ -881,7 +1040,7 @@
         <w:rPr>
           <w:noProof/>
         </w:rPr>
-        <w:instrText xml:space="preserve"> PAGEREF _Toc453689553 \h </w:instrText>
+        <w:instrText xml:space="preserve"> PAGEREF _Toc453769100 \h </w:instrText>
       </w:r>
       <w:r>
         <w:rPr>
@@ -899,6 +1058,70 @@
           <w:noProof/>
         </w:rPr>
         <w:t>6</w:t>
+      </w:r>
+      <w:r>
+        <w:rPr>
+          <w:noProof/>
+        </w:rPr>
+        <w:fldChar w:fldCharType="end"/>
+      </w:r>
+    </w:p>
+    <w:p>
+      <w:pPr>
+        <w:pStyle w:val="TM1"/>
+        <w:tabs>
+          <w:tab w:val="right" w:leader="hyphen" w:pos="9056"/>
+        </w:tabs>
+        <w:rPr>
+          <w:rFonts w:eastAsiaTheme="minorEastAsia"/>
+          <w:b w:val="0"/>
+          <w:caps w:val="0"/>
+          <w:noProof/>
+          <w:sz w:val="24"/>
+          <w:szCs w:val="24"/>
+          <w:lang w:eastAsia="fr-FR"/>
+        </w:rPr>
+      </w:pPr>
+      <w:r>
+        <w:rPr>
+          <w:noProof/>
+        </w:rPr>
+        <w:t>II – Intelligence artificielle</w:t>
+      </w:r>
+      <w:r>
+        <w:rPr>
+          <w:noProof/>
+        </w:rPr>
+        <w:tab/>
+      </w:r>
+      <w:r>
+        <w:rPr>
+          <w:noProof/>
+        </w:rPr>
+        <w:fldChar w:fldCharType="begin"/>
+      </w:r>
+      <w:r>
+        <w:rPr>
+          <w:noProof/>
+        </w:rPr>
+        <w:instrText xml:space="preserve"> PAGEREF _Toc453769101 \h </w:instrText>
+      </w:r>
+      <w:r>
+        <w:rPr>
+          <w:noProof/>
+        </w:rPr>
+      </w:r>
+      <w:r>
+        <w:rPr>
+          <w:noProof/>
+        </w:rPr>
+        <w:fldChar w:fldCharType="separate"/>
+      </w:r>
+      <w:r>
+        <w:rPr>
+          <w:noProof/>
+        </w:rPr>
+        <w:t>7</w:t>
       </w:r>
       <w:r>
         <w:rPr>
@@ -966,7 +1189,7 @@
       <w:pPr>
         <w:pStyle w:val="PERSOTitre1"/>
       </w:pPr>
-      <w:bookmarkStart w:id="0" w:name="_Toc453689542"/>
+      <w:bookmarkStart w:id="0" w:name="_Toc453769087"/>
       <w:r>
         <w:t>I – Principaux prédicats du jeu</w:t>
       </w:r>
@@ -979,7 +1202,7 @@
       <w:pPr>
         <w:pStyle w:val="PERSOTitre2"/>
       </w:pPr>
-      <w:bookmarkStart w:id="1" w:name="_Toc453689543"/>
+      <w:bookmarkStart w:id="1" w:name="_Toc453769088"/>
       <w:r>
         <w:t>I.1 – Les faits statiques</w:t>
       </w:r>
@@ -989,7 +1212,7 @@
       <w:pPr>
         <w:pStyle w:val="PERSOTitre3"/>
       </w:pPr>
-      <w:bookmarkStart w:id="2" w:name="_Toc453689544"/>
+      <w:bookmarkStart w:id="2" w:name="_Toc453769089"/>
       <w:r>
         <w:t>I.1.1 – Liste des faits statiques</w:t>
       </w:r>
@@ -1013,14 +1236,23 @@
           <w:ilvl w:val="0"/>
           <w:numId w:val="1"/>
         </w:numPr>
+        <w:rPr>
+          <w:i/>
+        </w:rPr>
       </w:pPr>
       <w:proofErr w:type="gramStart"/>
       <w:r>
+        <w:rPr>
+          <w:i/>
+        </w:rPr>
         <w:t>player</w:t>
       </w:r>
       <w:proofErr w:type="gramEnd"/>
       <w:r>
-        <w:t>1(1).</w:t>
+        <w:rPr>
+          <w:i/>
+        </w:rPr>
+        <w:t>1(1)</w:t>
       </w:r>
     </w:p>
     <w:p>
@@ -1030,14 +1262,29 @@
           <w:ilvl w:val="0"/>
           <w:numId w:val="1"/>
         </w:numPr>
+        <w:rPr>
+          <w:i/>
+        </w:rPr>
       </w:pPr>
       <w:proofErr w:type="gramStart"/>
       <w:r>
-        <w:t>player</w:t>
+        <w:rPr>
+          <w:i/>
+        </w:rPr>
+        <w:t>pl</w:t>
+      </w:r>
+      <w:r>
+        <w:rPr>
+          <w:i/>
+        </w:rPr>
+        <w:t>ayer</w:t>
       </w:r>
       <w:proofErr w:type="gramEnd"/>
       <w:r>
-        <w:t>2(2).</w:t>
+        <w:rPr>
+          <w:i/>
+        </w:rPr>
+        <w:t>2(2)</w:t>
       </w:r>
     </w:p>
     <w:p>
@@ -1063,18 +1310,34 @@
           <w:ilvl w:val="0"/>
           <w:numId w:val="2"/>
         </w:numPr>
+        <w:rPr>
+          <w:i/>
+          <w:u w:val="single"/>
+        </w:rPr>
       </w:pPr>
       <w:proofErr w:type="spellStart"/>
       <w:proofErr w:type="gramStart"/>
       <w:r>
+        <w:rPr>
+          <w:i/>
+          <w:u w:val="single"/>
+        </w:rPr>
         <w:t>pawnList</w:t>
       </w:r>
       <w:proofErr w:type="spellEnd"/>
       <w:r>
+        <w:rPr>
+          <w:i/>
+          <w:u w:val="single"/>
+        </w:rPr>
         <w:t>(</w:t>
       </w:r>
       <w:proofErr w:type="gramEnd"/>
       <w:r>
+        <w:rPr>
+          <w:i/>
+          <w:u w:val="single"/>
+        </w:rPr>
         <w:t>['S1', 'S2', 'S3', 'S4', 'S5', 'K'])</w:t>
       </w:r>
     </w:p>
@@ -1098,26 +1361,44 @@
           <w:ilvl w:val="0"/>
           <w:numId w:val="2"/>
         </w:numPr>
+        <w:rPr>
+          <w:i/>
+        </w:rPr>
       </w:pPr>
       <w:proofErr w:type="spellStart"/>
       <w:proofErr w:type="gramStart"/>
       <w:r>
+        <w:rPr>
+          <w:i/>
+        </w:rPr>
         <w:t>chooseBoardDisplay</w:t>
       </w:r>
       <w:proofErr w:type="spellEnd"/>
       <w:r>
+        <w:rPr>
+          <w:i/>
+        </w:rPr>
         <w:t>(</w:t>
       </w:r>
       <w:proofErr w:type="gramEnd"/>
       <w:r>
+        <w:rPr>
+          <w:i/>
+        </w:rPr>
         <w:t xml:space="preserve">Clé, </w:t>
       </w:r>
       <w:proofErr w:type="spellStart"/>
       <w:r>
+        <w:rPr>
+          <w:i/>
+        </w:rPr>
         <w:t>PlateauVouluSelonClé</w:t>
       </w:r>
       <w:proofErr w:type="spellEnd"/>
       <w:r>
+        <w:rPr>
+          <w:i/>
+        </w:rPr>
         <w:t>)</w:t>
       </w:r>
     </w:p>
@@ -1147,7 +1428,7 @@
       <w:pPr>
         <w:pStyle w:val="PERSOTitre3"/>
       </w:pPr>
-      <w:bookmarkStart w:id="3" w:name="_Toc453689545"/>
+      <w:bookmarkStart w:id="3" w:name="_Toc453769090"/>
       <w:r>
         <w:t>I.1.2 – Utilisation des faits statiques</w:t>
       </w:r>
@@ -1168,30 +1449,45 @@
           <w:ilvl w:val="0"/>
           <w:numId w:val="5"/>
         </w:numPr>
+        <w:rPr>
+          <w:i/>
+        </w:rPr>
       </w:pPr>
       <w:proofErr w:type="spellStart"/>
       <w:proofErr w:type="gramStart"/>
       <w:r>
+        <w:rPr>
+          <w:i/>
+        </w:rPr>
         <w:t>get</w:t>
       </w:r>
       <w:proofErr w:type="gramEnd"/>
       <w:r>
+        <w:rPr>
+          <w:i/>
+        </w:rPr>
         <w:t>_cell_value</w:t>
       </w:r>
       <w:proofErr w:type="spellEnd"/>
       <w:r>
+        <w:rPr>
+          <w:i/>
+        </w:rPr>
         <w:t xml:space="preserve">(X, Y, </w:t>
       </w:r>
       <w:proofErr w:type="spellStart"/>
       <w:r>
+        <w:rPr>
+          <w:i/>
+        </w:rPr>
         <w:t>CellValue</w:t>
       </w:r>
       <w:proofErr w:type="spellEnd"/>
       <w:r>
+        <w:rPr>
+          <w:i/>
+        </w:rPr>
         <w:t>)</w:t>
-      </w:r>
-      <w:r>
-        <w:t>.</w:t>
       </w:r>
     </w:p>
     <w:p>
@@ -1214,26 +1510,44 @@
           <w:ilvl w:val="0"/>
           <w:numId w:val="5"/>
         </w:numPr>
+        <w:rPr>
+          <w:i/>
+        </w:rPr>
       </w:pPr>
       <w:proofErr w:type="spellStart"/>
       <w:proofErr w:type="gramStart"/>
       <w:r>
+        <w:rPr>
+          <w:i/>
+        </w:rPr>
         <w:t>get</w:t>
       </w:r>
       <w:proofErr w:type="gramEnd"/>
       <w:r>
+        <w:rPr>
+          <w:i/>
+        </w:rPr>
         <w:t>_other_player</w:t>
       </w:r>
       <w:proofErr w:type="spellEnd"/>
       <w:r>
+        <w:rPr>
+          <w:i/>
+        </w:rPr>
         <w:t>(</w:t>
       </w:r>
       <w:proofErr w:type="spellStart"/>
       <w:r>
+        <w:rPr>
+          <w:i/>
+        </w:rPr>
         <w:t>ActualPlayer</w:t>
       </w:r>
       <w:proofErr w:type="spellEnd"/>
       <w:r>
+        <w:rPr>
+          <w:i/>
+        </w:rPr>
         <w:t>, Player_2)</w:t>
       </w:r>
     </w:p>
@@ -1244,26 +1558,44 @@
           <w:ilvl w:val="0"/>
           <w:numId w:val="5"/>
         </w:numPr>
+        <w:rPr>
+          <w:i/>
+        </w:rPr>
       </w:pPr>
       <w:proofErr w:type="spellStart"/>
       <w:proofErr w:type="gramStart"/>
       <w:r>
+        <w:rPr>
+          <w:i/>
+        </w:rPr>
         <w:t>get</w:t>
       </w:r>
       <w:proofErr w:type="gramEnd"/>
       <w:r>
+        <w:rPr>
+          <w:i/>
+        </w:rPr>
         <w:t>_other_player</w:t>
       </w:r>
       <w:proofErr w:type="spellEnd"/>
       <w:r>
+        <w:rPr>
+          <w:i/>
+        </w:rPr>
         <w:t>(</w:t>
       </w:r>
       <w:proofErr w:type="spellStart"/>
       <w:r>
+        <w:rPr>
+          <w:i/>
+        </w:rPr>
         <w:t>ActualPlayer</w:t>
       </w:r>
       <w:proofErr w:type="spellEnd"/>
       <w:r>
+        <w:rPr>
+          <w:i/>
+        </w:rPr>
         <w:t>, Player_1)</w:t>
       </w:r>
     </w:p>
@@ -1287,18 +1619,30 @@
           <w:ilvl w:val="0"/>
           <w:numId w:val="6"/>
         </w:numPr>
+        <w:rPr>
+          <w:i/>
+        </w:rPr>
       </w:pPr>
       <w:proofErr w:type="spellStart"/>
       <w:proofErr w:type="gramStart"/>
       <w:r>
+        <w:rPr>
+          <w:i/>
+        </w:rPr>
         <w:t>cell</w:t>
       </w:r>
       <w:proofErr w:type="gramEnd"/>
       <w:r>
+        <w:rPr>
+          <w:i/>
+        </w:rPr>
         <w:t>_in_board</w:t>
       </w:r>
       <w:proofErr w:type="spellEnd"/>
       <w:r>
+        <w:rPr>
+          <w:i/>
+        </w:rPr>
         <w:t>(X,Y)</w:t>
       </w:r>
     </w:p>
@@ -1309,9 +1653,14 @@
     </w:p>
     <w:p>
       <w:pPr>
+        <w:pStyle w:val="PERSOSansRetrait"/>
+      </w:pPr>
+    </w:p>
+    <w:p>
+      <w:pPr>
         <w:pStyle w:val="PERSOTitre2"/>
       </w:pPr>
-      <w:bookmarkStart w:id="4" w:name="_Toc453689546"/>
+      <w:bookmarkStart w:id="4" w:name="_Toc453769091"/>
       <w:r>
         <w:t>I.2 – Les faits dynamiques</w:t>
       </w:r>
@@ -1332,27 +1681,45 @@
           <w:ilvl w:val="0"/>
           <w:numId w:val="6"/>
         </w:numPr>
+        <w:rPr>
+          <w:i/>
+        </w:rPr>
       </w:pPr>
       <w:proofErr w:type="gramStart"/>
       <w:r>
+        <w:rPr>
+          <w:i/>
+        </w:rPr>
         <w:t>:-</w:t>
       </w:r>
       <w:proofErr w:type="spellStart"/>
       <w:proofErr w:type="gramEnd"/>
       <w:r>
+        <w:rPr>
+          <w:i/>
+        </w:rPr>
         <w:t>dynamic</w:t>
       </w:r>
       <w:proofErr w:type="spellEnd"/>
       <w:r>
+        <w:rPr>
+          <w:i/>
+        </w:rPr>
         <w:t>(</w:t>
       </w:r>
       <w:proofErr w:type="spellStart"/>
       <w:r>
+        <w:rPr>
+          <w:i/>
+        </w:rPr>
         <w:t>activeBoard</w:t>
       </w:r>
       <w:proofErr w:type="spellEnd"/>
       <w:r>
-        <w:t>/1).</w:t>
+        <w:rPr>
+          <w:i/>
+        </w:rPr>
+        <w:t>/1)</w:t>
       </w:r>
     </w:p>
     <w:p>
@@ -1387,19 +1754,31 @@
           <w:ilvl w:val="0"/>
           <w:numId w:val="2"/>
         </w:numPr>
+        <w:rPr>
+          <w:i/>
+        </w:rPr>
       </w:pPr>
       <w:proofErr w:type="gramStart"/>
       <w:r>
+        <w:rPr>
+          <w:i/>
+        </w:rPr>
         <w:t>:-</w:t>
       </w:r>
       <w:proofErr w:type="spellStart"/>
       <w:proofErr w:type="gramEnd"/>
       <w:r>
+        <w:rPr>
+          <w:i/>
+        </w:rPr>
         <w:t>dynamic</w:t>
       </w:r>
       <w:proofErr w:type="spellEnd"/>
       <w:r>
-        <w:t>(i/1).</w:t>
+        <w:rPr>
+          <w:i/>
+        </w:rPr>
+        <w:t>(i/1)</w:t>
       </w:r>
     </w:p>
     <w:p>
@@ -1409,19 +1788,31 @@
           <w:ilvl w:val="0"/>
           <w:numId w:val="2"/>
         </w:numPr>
+        <w:rPr>
+          <w:i/>
+        </w:rPr>
       </w:pPr>
       <w:proofErr w:type="gramStart"/>
       <w:r>
+        <w:rPr>
+          <w:i/>
+        </w:rPr>
         <w:t>:-</w:t>
       </w:r>
       <w:proofErr w:type="spellStart"/>
       <w:proofErr w:type="gramEnd"/>
       <w:r>
+        <w:rPr>
+          <w:i/>
+        </w:rPr>
         <w:t>dynamic</w:t>
       </w:r>
       <w:proofErr w:type="spellEnd"/>
       <w:r>
-        <w:t>(j/1).</w:t>
+        <w:rPr>
+          <w:i/>
+        </w:rPr>
+        <w:t>(j/1)</w:t>
       </w:r>
     </w:p>
     <w:p>
@@ -1452,27 +1843,45 @@
           <w:ilvl w:val="0"/>
           <w:numId w:val="3"/>
         </w:numPr>
+        <w:rPr>
+          <w:i/>
+        </w:rPr>
       </w:pPr>
       <w:proofErr w:type="gramStart"/>
       <w:r>
+        <w:rPr>
+          <w:i/>
+        </w:rPr>
         <w:t>:-</w:t>
       </w:r>
       <w:proofErr w:type="spellStart"/>
       <w:proofErr w:type="gramEnd"/>
       <w:r>
+        <w:rPr>
+          <w:i/>
+        </w:rPr>
         <w:t>dynamic</w:t>
       </w:r>
       <w:proofErr w:type="spellEnd"/>
       <w:r>
+        <w:rPr>
+          <w:i/>
+        </w:rPr>
         <w:t>(</w:t>
       </w:r>
       <w:proofErr w:type="spellStart"/>
       <w:r>
+        <w:rPr>
+          <w:i/>
+        </w:rPr>
         <w:t>pawn</w:t>
       </w:r>
       <w:proofErr w:type="spellEnd"/>
       <w:r>
-        <w:t>/4).</w:t>
+        <w:rPr>
+          <w:i/>
+        </w:rPr>
+        <w:t>/4)</w:t>
       </w:r>
     </w:p>
     <w:p>
@@ -1489,27 +1898,45 @@
       <w:proofErr w:type="spellStart"/>
       <w:proofErr w:type="gramStart"/>
       <w:r>
+        <w:rPr>
+          <w:i/>
+        </w:rPr>
         <w:t>pawn</w:t>
       </w:r>
       <w:proofErr w:type="spellEnd"/>
       <w:r>
+        <w:rPr>
+          <w:i/>
+        </w:rPr>
         <w:t>(</w:t>
       </w:r>
       <w:proofErr w:type="spellStart"/>
       <w:proofErr w:type="gramEnd"/>
       <w:r>
+        <w:rPr>
+          <w:i/>
+        </w:rPr>
         <w:t>Indice_ligne</w:t>
       </w:r>
       <w:proofErr w:type="spellEnd"/>
       <w:r>
+        <w:rPr>
+          <w:i/>
+        </w:rPr>
         <w:t xml:space="preserve">, </w:t>
       </w:r>
       <w:proofErr w:type="spellStart"/>
       <w:r>
+        <w:rPr>
+          <w:i/>
+        </w:rPr>
         <w:t>Indice_colonne</w:t>
       </w:r>
       <w:proofErr w:type="spellEnd"/>
       <w:r>
+        <w:rPr>
+          <w:i/>
+        </w:rPr>
         <w:t>, Pion, Joueur)</w:t>
       </w:r>
     </w:p>
@@ -1586,22 +2013,31 @@
           <w:ilvl w:val="1"/>
           <w:numId w:val="3"/>
         </w:numPr>
+        <w:ind w:firstLine="0"/>
+        <w:contextualSpacing w:val="0"/>
       </w:pPr>
       <w:r>
         <w:t>Permet de calculer la liste de tous les pions d’un joueur actuellement sur le plateau, de même que la liste des pions d’un joueur sortis du plateau</w:t>
       </w:r>
-    </w:p>
-    <w:p>
-      <w:pPr>
-        <w:pStyle w:val="PERSOSansRetrait"/>
-      </w:pPr>
-    </w:p>
-    <w:p>
-      <w:pPr>
-        <w:pStyle w:val="PERSOSansRetrait"/>
-      </w:pPr>
-      <w:r>
-        <w:t>Prédicat khan/2 permettant de gérer la position du Khan</w:t>
+      <w:r>
+        <w:br w:type="page"/>
+      </w:r>
+    </w:p>
+    <w:p>
+      <w:pPr>
+        <w:pStyle w:val="PERSOSansRetrait"/>
+      </w:pPr>
+      <w:r>
+        <w:t xml:space="preserve">Prédicat </w:t>
+      </w:r>
+      <w:r>
+        <w:rPr>
+          <w:i/>
+        </w:rPr>
+        <w:t>khan/2</w:t>
+      </w:r>
+      <w:r>
+        <w:t xml:space="preserve"> permettant de gérer la position du Khan</w:t>
       </w:r>
     </w:p>
     <w:p>
@@ -1611,19 +2047,37 @@
           <w:ilvl w:val="0"/>
           <w:numId w:val="4"/>
         </w:numPr>
+        <w:rPr>
+          <w:i/>
+        </w:rPr>
       </w:pPr>
       <w:proofErr w:type="gramStart"/>
       <w:r>
+        <w:rPr>
+          <w:i/>
+        </w:rPr>
         <w:t>:-</w:t>
       </w:r>
       <w:proofErr w:type="spellStart"/>
       <w:proofErr w:type="gramEnd"/>
       <w:r>
-        <w:t>dynamic</w:t>
-      </w:r>
-      <w:proofErr w:type="spellEnd"/>
-      <w:r>
-        <w:t>(khan/2).</w:t>
+        <w:rPr>
+          <w:i/>
+        </w:rPr>
+        <w:t>dyn</w:t>
+      </w:r>
+      <w:r>
+        <w:rPr>
+          <w:i/>
+        </w:rPr>
+        <w:t>amic</w:t>
+      </w:r>
+      <w:proofErr w:type="spellEnd"/>
+      <w:r>
+        <w:rPr>
+          <w:i/>
+        </w:rPr>
+        <w:t>(khan/2)</w:t>
       </w:r>
     </w:p>
     <w:p>
@@ -1686,14 +2140,9 @@
     </w:p>
     <w:p>
       <w:pPr>
-        <w:pStyle w:val="PERSOSansRetrait"/>
-      </w:pPr>
-    </w:p>
-    <w:p>
-      <w:pPr>
         <w:pStyle w:val="PERSOTitre2"/>
       </w:pPr>
-      <w:bookmarkStart w:id="5" w:name="_Toc453689547"/>
+      <w:bookmarkStart w:id="5" w:name="_Toc453769092"/>
       <w:r>
         <w:t>III – L’affichage du plateau de jeu</w:t>
       </w:r>
@@ -1792,7 +2241,7 @@
       <w:pPr>
         <w:pStyle w:val="PERSOTitre2"/>
       </w:pPr>
-      <w:bookmarkStart w:id="6" w:name="_Toc453689548"/>
+      <w:bookmarkStart w:id="6" w:name="_Toc453769093"/>
       <w:r>
         <w:t>IV – Placement des pions au tout début du jeu</w:t>
       </w:r>
@@ -1800,10 +2249,72 @@
     </w:p>
     <w:p>
       <w:pPr>
-        <w:pStyle w:val="PERSOSansRetrait"/>
-      </w:pPr>
-      <w:r>
-        <w:t>Prédicats de contrôle servant à vérifier les informations entrées par l’utilisateur :</w:t>
+        <w:pStyle w:val="PERSOTitre3"/>
+      </w:pPr>
+      <w:bookmarkStart w:id="7" w:name="_Toc453769094"/>
+      <w:r>
+        <w:t>I</w:t>
+      </w:r>
+      <w:r>
+        <w:t>V.1 - Prédicats de contrôle</w:t>
+      </w:r>
+      <w:bookmarkEnd w:id="7"/>
+    </w:p>
+    <w:p>
+      <w:pPr>
+        <w:pStyle w:val="PERSOSansRetrait"/>
+      </w:pPr>
+      <w:r>
+        <w:t>Prédicats de contrôle servant à vérifier les informat</w:t>
+      </w:r>
+      <w:r>
+        <w:t>ions entrées par l’utilisateur.</w:t>
+      </w:r>
+    </w:p>
+    <w:p>
+      <w:pPr>
+        <w:pStyle w:val="PERSOSansRetrait"/>
+      </w:pPr>
+    </w:p>
+    <w:p>
+      <w:pPr>
+        <w:pStyle w:val="PERSOSansRetrait"/>
+      </w:pPr>
+      <w:proofErr w:type="spellStart"/>
+      <w:proofErr w:type="gramStart"/>
+      <w:r>
+        <w:rPr>
+          <w:i/>
+        </w:rPr>
+        <w:t>pawn</w:t>
+      </w:r>
+      <w:proofErr w:type="gramEnd"/>
+      <w:r>
+        <w:rPr>
+          <w:i/>
+        </w:rPr>
+        <w:t>_in_initial_lines</w:t>
+      </w:r>
+      <w:proofErr w:type="spellEnd"/>
+      <w:r>
+        <w:rPr>
+          <w:i/>
+        </w:rPr>
+        <w:t>(</w:t>
+      </w:r>
+      <w:proofErr w:type="spellStart"/>
+      <w:r>
+        <w:rPr>
+          <w:i/>
+        </w:rPr>
+        <w:t>X,Y,Player</w:t>
+      </w:r>
+      <w:proofErr w:type="spellEnd"/>
+      <w:r>
+        <w:rPr>
+          <w:i/>
+        </w:rPr>
+        <w:t>)</w:t>
       </w:r>
     </w:p>
     <w:p>
@@ -1815,70 +2326,60 @@
         </w:numPr>
       </w:pPr>
       <w:r>
-        <w:t xml:space="preserve">Prédicat </w:t>
-      </w:r>
-      <w:proofErr w:type="spellStart"/>
-      <w:r>
-        <w:rPr>
-          <w:i/>
-        </w:rPr>
-        <w:t>pawn_in_initial_lines</w:t>
-      </w:r>
-      <w:proofErr w:type="spellEnd"/>
-      <w:r>
-        <w:rPr>
-          <w:i/>
-        </w:rPr>
-        <w:t>(</w:t>
-      </w:r>
+        <w:t xml:space="preserve">Vérifie, selon que </w:t>
+      </w:r>
+      <w:r>
+        <w:rPr>
+          <w:i/>
+        </w:rPr>
+        <w:t>Player</w:t>
+      </w:r>
+      <w:r>
+        <w:t xml:space="preserve"> soit le joueur 1 ou 2, que les coordonnées X et Y correspondent à </w:t>
+      </w:r>
+      <w:r>
+        <w:t>une case située</w:t>
+      </w:r>
+      <w:r>
+        <w:t xml:space="preserve"> sur les deux première</w:t>
+      </w:r>
+      <w:r>
+        <w:t>s lignes faisant face au joueur</w:t>
+      </w:r>
+    </w:p>
+    <w:p>
+      <w:pPr>
+        <w:pStyle w:val="PERSOSansRetrait"/>
+      </w:pPr>
+    </w:p>
+    <w:p>
+      <w:pPr>
+        <w:pStyle w:val="PERSOSansRetrait"/>
+        <w:rPr>
+          <w:i/>
+        </w:rPr>
+      </w:pPr>
       <w:proofErr w:type="spellStart"/>
       <w:proofErr w:type="gramStart"/>
       <w:r>
         <w:rPr>
           <w:i/>
         </w:rPr>
-        <w:t>X,Y</w:t>
+        <w:t>initial</w:t>
       </w:r>
       <w:proofErr w:type="gramEnd"/>
       <w:r>
         <w:rPr>
           <w:i/>
         </w:rPr>
-        <w:t>,Player</w:t>
-      </w:r>
-      <w:proofErr w:type="spellEnd"/>
-      <w:r>
-        <w:rPr>
-          <w:i/>
-        </w:rPr>
-        <w:t>)</w:t>
-      </w:r>
-    </w:p>
-    <w:p>
-      <w:pPr>
-        <w:pStyle w:val="PERSOSansRetrait"/>
-        <w:numPr>
-          <w:ilvl w:val="1"/>
-          <w:numId w:val="9"/>
-        </w:numPr>
-      </w:pPr>
-      <w:r>
-        <w:t xml:space="preserve">Vérifie, selon que </w:t>
-      </w:r>
-      <w:r>
-        <w:rPr>
-          <w:i/>
-        </w:rPr>
-        <w:t>Player</w:t>
-      </w:r>
-      <w:r>
-        <w:t xml:space="preserve"> soit le joueur 1 ou 2, que les coordonnées X et Y correspondent à </w:t>
-      </w:r>
-      <w:r>
-        <w:t>une case située</w:t>
-      </w:r>
-      <w:r>
-        <w:t xml:space="preserve"> sur les deux premières lignes faisant face au joueur.</w:t>
+        <w:t>_pawn_placement_correct</w:t>
+      </w:r>
+      <w:proofErr w:type="spellEnd"/>
+      <w:r>
+        <w:rPr>
+          <w:i/>
+        </w:rPr>
+        <w:t>(Player, X, Y)</w:t>
       </w:r>
     </w:p>
     <w:p>
@@ -1893,78 +2394,35 @@
         </w:rPr>
       </w:pPr>
       <w:r>
-        <w:t xml:space="preserve">Prédicat </w:t>
-      </w:r>
-      <w:proofErr w:type="spellStart"/>
-      <w:r>
-        <w:rPr>
-          <w:i/>
-        </w:rPr>
-        <w:t>initial_pawn_placement_</w:t>
-      </w:r>
+        <w:t xml:space="preserve">Appelle le prédicat </w:t>
+      </w:r>
+      <w:proofErr w:type="spellStart"/>
+      <w:r>
+        <w:rPr>
+          <w:i/>
+        </w:rPr>
+        <w:t>pawn_in_initial_lines</w:t>
+      </w:r>
+      <w:proofErr w:type="spellEnd"/>
+      <w:r>
+        <w:rPr>
+          <w:i/>
+        </w:rPr>
+        <w:t>(</w:t>
+      </w:r>
+      <w:proofErr w:type="spellStart"/>
       <w:proofErr w:type="gramStart"/>
       <w:r>
         <w:rPr>
           <w:i/>
         </w:rPr>
-        <w:t>correct</w:t>
-      </w:r>
-      <w:proofErr w:type="spellEnd"/>
-      <w:r>
-        <w:rPr>
-          <w:i/>
-        </w:rPr>
-        <w:t>(</w:t>
+        <w:t>X,Y</w:t>
       </w:r>
       <w:proofErr w:type="gramEnd"/>
       <w:r>
         <w:rPr>
           <w:i/>
         </w:rPr>
-        <w:t>Player, X, Y)</w:t>
-      </w:r>
-    </w:p>
-    <w:p>
-      <w:pPr>
-        <w:pStyle w:val="PERSOSansRetrait"/>
-        <w:numPr>
-          <w:ilvl w:val="1"/>
-          <w:numId w:val="8"/>
-        </w:numPr>
-        <w:rPr>
-          <w:i/>
-        </w:rPr>
-      </w:pPr>
-      <w:r>
-        <w:t xml:space="preserve">Appelle le prédicat </w:t>
-      </w:r>
-      <w:proofErr w:type="spellStart"/>
-      <w:r>
-        <w:rPr>
-          <w:i/>
-        </w:rPr>
-        <w:t>pawn_in_initial_lines</w:t>
-      </w:r>
-      <w:proofErr w:type="spellEnd"/>
-      <w:r>
-        <w:rPr>
-          <w:i/>
-        </w:rPr>
-        <w:t>(</w:t>
-      </w:r>
-      <w:proofErr w:type="spellStart"/>
-      <w:proofErr w:type="gramStart"/>
-      <w:r>
-        <w:rPr>
-          <w:i/>
-        </w:rPr>
-        <w:t>X,Y</w:t>
-      </w:r>
-      <w:proofErr w:type="gramEnd"/>
-      <w:r>
-        <w:rPr>
-          <w:i/>
-        </w:rPr>
         <w:t>,Player</w:t>
       </w:r>
       <w:proofErr w:type="spellEnd"/>
@@ -1973,47 +2431,6 @@
           <w:i/>
         </w:rPr>
         <w:t>)</w:t>
-      </w:r>
-    </w:p>
-    <w:p>
-      <w:pPr>
-        <w:pStyle w:val="PERSOSansRetrait"/>
-        <w:numPr>
-          <w:ilvl w:val="1"/>
-          <w:numId w:val="8"/>
-        </w:numPr>
-        <w:rPr>
-          <w:i/>
-        </w:rPr>
-      </w:pPr>
-      <w:r>
-        <w:t xml:space="preserve">Vérifie que le joueur </w:t>
-      </w:r>
-      <w:r>
-        <w:rPr>
-          <w:i/>
-        </w:rPr>
-        <w:t>Player</w:t>
-      </w:r>
-      <w:r>
-        <w:t xml:space="preserve"> ne possède pas déjà un pion sur la case de coordonnées X et Y.</w:t>
-      </w:r>
-    </w:p>
-    <w:p>
-      <w:pPr>
-        <w:pStyle w:val="PERSOSansRetrait"/>
-        <w:ind w:firstLine="0"/>
-      </w:pPr>
-      <w:bookmarkStart w:id="7" w:name="_GoBack"/>
-      <w:bookmarkEnd w:id="7"/>
-    </w:p>
-    <w:p>
-      <w:pPr>
-        <w:pStyle w:val="PERSOSansRetrait"/>
-        <w:ind w:firstLine="0"/>
-      </w:pPr>
-      <w:r>
-        <w:t>Placement initial des pions :</w:t>
       </w:r>
     </w:p>
     <w:p>
@@ -2023,17 +2440,102 @@
           <w:ilvl w:val="0"/>
           <w:numId w:val="8"/>
         </w:numPr>
-      </w:pPr>
-      <w:r>
-        <w:t>Demande</w:t>
-      </w:r>
-      <w:r>
-        <w:t>r</w:t>
-      </w:r>
-      <w:r>
-        <w:t xml:space="preserve"> à chaque joueur de placer ses pions (on part de la liste des pions non utilisés des joueurs</w:t>
-      </w:r>
-      <w:r>
+        <w:rPr>
+          <w:i/>
+        </w:rPr>
+      </w:pPr>
+      <w:r>
+        <w:t xml:space="preserve">Vérifie que le joueur </w:t>
+      </w:r>
+      <w:r>
+        <w:rPr>
+          <w:i/>
+        </w:rPr>
+        <w:t>Player</w:t>
+      </w:r>
+      <w:r>
+        <w:t xml:space="preserve"> ne possède pas déjà un pion su</w:t>
+      </w:r>
+      <w:r>
+        <w:t>r la case de coordonnées X et Y</w:t>
+      </w:r>
+    </w:p>
+    <w:p>
+      <w:pPr>
+        <w:pStyle w:val="PERSOSansRetrait"/>
+        <w:ind w:firstLine="0"/>
+      </w:pPr>
+    </w:p>
+    <w:p>
+      <w:pPr>
+        <w:pStyle w:val="PERSOTitre3"/>
+      </w:pPr>
+      <w:bookmarkStart w:id="8" w:name="_Toc453769095"/>
+      <w:r>
+        <w:t>I</w:t>
+      </w:r>
+      <w:r>
+        <w:t>V.2</w:t>
+      </w:r>
+      <w:r>
+        <w:t xml:space="preserve"> - Prédicats de gérant le </w:t>
+      </w:r>
+      <w:r>
+        <w:t>placement</w:t>
+      </w:r>
+      <w:r>
+        <w:t xml:space="preserve"> des pions</w:t>
+      </w:r>
+      <w:bookmarkEnd w:id="8"/>
+    </w:p>
+    <w:p>
+      <w:pPr>
+        <w:pStyle w:val="PERSOSansRetrait"/>
+        <w:ind w:firstLine="0"/>
+        <w:rPr>
+          <w:i/>
+        </w:rPr>
+      </w:pPr>
+      <w:proofErr w:type="spellStart"/>
+      <w:proofErr w:type="gramStart"/>
+      <w:r>
+        <w:rPr>
+          <w:i/>
+        </w:rPr>
+        <w:t>ask</w:t>
+      </w:r>
+      <w:proofErr w:type="gramEnd"/>
+      <w:r>
+        <w:rPr>
+          <w:i/>
+        </w:rPr>
+        <w:t>_one_player_initial_pawns_placement</w:t>
+      </w:r>
+      <w:proofErr w:type="spellEnd"/>
+      <w:r>
+        <w:rPr>
+          <w:i/>
+        </w:rPr>
+        <w:t xml:space="preserve"> (Player</w:t>
+      </w:r>
+      <w:r>
+        <w:rPr>
+          <w:i/>
+        </w:rPr>
+        <w:t xml:space="preserve">, </w:t>
+      </w:r>
+      <w:proofErr w:type="spellStart"/>
+      <w:r>
+        <w:rPr>
+          <w:i/>
+        </w:rPr>
+        <w:t>ListeDesPions</w:t>
+      </w:r>
+      <w:proofErr w:type="spellEnd"/>
+      <w:r>
+        <w:rPr>
+          <w:i/>
+        </w:rPr>
         <w:t>)</w:t>
       </w:r>
     </w:p>
@@ -2042,32 +2544,22 @@
         <w:pStyle w:val="PERSOSansRetrait"/>
         <w:numPr>
           <w:ilvl w:val="0"/>
-          <w:numId w:val="8"/>
+          <w:numId w:val="22"/>
         </w:numPr>
       </w:pPr>
       <w:r>
-        <w:t>A</w:t>
-      </w:r>
-      <w:r>
-        <w:t xml:space="preserve"> chaque itération, on demande à un joueur de placer un pion jusqu’à que la liste des pions inutilisés soit vide</w:t>
-      </w:r>
-    </w:p>
-    <w:p>
-      <w:pPr>
-        <w:pStyle w:val="PERSOSansRetrait"/>
-        <w:numPr>
-          <w:ilvl w:val="1"/>
-          <w:numId w:val="8"/>
-        </w:numPr>
-      </w:pPr>
-      <w:r>
-        <w:t xml:space="preserve">Pour chaque placement, on vérifie bien que les coordonnées entrées par l’utilisateur </w:t>
-      </w:r>
-      <w:r>
-        <w:t>soient</w:t>
-      </w:r>
-      <w:r>
-        <w:t xml:space="preserve"> correctes</w:t>
+        <w:t xml:space="preserve">Demande à un joueur de placer l’ensemble des pions présents dans la liste </w:t>
+      </w:r>
+      <w:proofErr w:type="spellStart"/>
+      <w:r>
+        <w:rPr>
+          <w:i/>
+        </w:rPr>
+        <w:t>ListeDesPions</w:t>
+      </w:r>
+      <w:proofErr w:type="spellEnd"/>
+      <w:r>
+        <w:t>.</w:t>
       </w:r>
     </w:p>
     <w:p>
@@ -2075,10 +2567,22 @@
         <w:pStyle w:val="PERSOSansRetrait"/>
         <w:numPr>
           <w:ilvl w:val="0"/>
-          <w:numId w:val="8"/>
+          <w:numId w:val="22"/>
         </w:numPr>
       </w:pPr>
       <w:r>
+        <w:t>Se charge de vérifier que le placement de chaque pion est correct</w:t>
+      </w:r>
+    </w:p>
+    <w:p>
+      <w:pPr>
+        <w:pStyle w:val="PERSOSansRetrait"/>
+        <w:numPr>
+          <w:ilvl w:val="0"/>
+          <w:numId w:val="22"/>
+        </w:numPr>
+      </w:pPr>
+      <w:r>
         <w:t xml:space="preserve">On place un pion grâce au prédicat </w:t>
       </w:r>
       <w:proofErr w:type="spellStart"/>
@@ -2134,44 +2638,141 @@
         <w:t>pawn</w:t>
       </w:r>
       <w:proofErr w:type="spellEnd"/>
-      <w:r>
-        <w:t>.</w:t>
-      </w:r>
-    </w:p>
-    <w:p>
-      <w:pPr>
-        <w:pStyle w:val="PERSOSansRetrait"/>
-      </w:pPr>
-    </w:p>
-    <w:p>
-      <w:pPr>
-        <w:pStyle w:val="PERSOSansRetrait"/>
-      </w:pPr>
-    </w:p>
-    <w:p>
-      <w:pPr>
-        <w:pStyle w:val="PERSOSansRetrait"/>
-      </w:pPr>
+    </w:p>
+    <w:p>
+      <w:pPr>
+        <w:pStyle w:val="PERSOSansRetrait"/>
+        <w:numPr>
+          <w:ilvl w:val="0"/>
+          <w:numId w:val="22"/>
+        </w:numPr>
+      </w:pPr>
+      <w:r>
+        <w:t>Affiche le plateau de jeu à chaque nouveau placement</w:t>
+      </w:r>
+    </w:p>
+    <w:p>
+      <w:pPr>
+        <w:pStyle w:val="PERSOSansRetrait"/>
+      </w:pPr>
+    </w:p>
+    <w:p>
+      <w:pPr>
+        <w:pStyle w:val="PERSOSansRetrait"/>
+        <w:rPr>
+          <w:i/>
+        </w:rPr>
+      </w:pPr>
+      <w:proofErr w:type="spellStart"/>
+      <w:proofErr w:type="gramStart"/>
+      <w:r>
+        <w:rPr>
+          <w:i/>
+        </w:rPr>
+        <w:t>ask</w:t>
+      </w:r>
+      <w:proofErr w:type="gramEnd"/>
+      <w:r>
+        <w:rPr>
+          <w:i/>
+        </w:rPr>
+        <w:t>_initial_pawns_placement</w:t>
+      </w:r>
+      <w:proofErr w:type="spellEnd"/>
+      <w:r>
+        <w:rPr>
+          <w:i/>
+        </w:rPr>
+        <w:t>()</w:t>
+      </w:r>
+    </w:p>
+    <w:p>
+      <w:pPr>
+        <w:pStyle w:val="PERSOSansRetrait"/>
+        <w:numPr>
+          <w:ilvl w:val="0"/>
+          <w:numId w:val="23"/>
+        </w:numPr>
+      </w:pPr>
+      <w:r>
+        <w:t xml:space="preserve">Demande aux deux joueurs de placer leurs pions </w:t>
+      </w:r>
+      <w:r>
+        <w:t>(</w:t>
+      </w:r>
+      <w:proofErr w:type="spellStart"/>
+      <w:r>
+        <w:rPr>
+          <w:i/>
+        </w:rPr>
+        <w:t>ask_one_player_initial_pawns_placement</w:t>
+      </w:r>
+      <w:proofErr w:type="spellEnd"/>
+      <w:r>
+        <w:t>)</w:t>
+      </w:r>
+      <w:r>
+        <w:t xml:space="preserve"> </w:t>
+      </w:r>
+      <w:r>
+        <w:t>puis affiche le tableau</w:t>
+      </w:r>
+      <w:r>
+        <w:t xml:space="preserve"> une fois tous les pions placés</w:t>
+      </w:r>
+    </w:p>
+    <w:p>
+      <w:pPr>
+        <w:pStyle w:val="PERSOSansRetrait"/>
+        <w:ind w:firstLine="0"/>
+      </w:pPr>
+    </w:p>
+    <w:p>
+      <w:pPr>
+        <w:pStyle w:val="PERSOSansRetrait"/>
+      </w:pPr>
+    </w:p>
+    <w:p>
+      <w:pPr>
+        <w:pStyle w:val="PERSOSansRetrait"/>
+      </w:pPr>
+    </w:p>
+    <w:p>
+      <w:pPr>
+        <w:ind w:firstLine="0"/>
+        <w:contextualSpacing w:val="0"/>
+        <w:rPr>
+          <w:rFonts w:ascii="Calibri Light" w:eastAsiaTheme="minorEastAsia" w:hAnsi="Calibri Light"/>
+          <w:b/>
+          <w:color w:val="800040"/>
+          <w:sz w:val="28"/>
+          <w:szCs w:val="22"/>
+          <w:lang w:eastAsia="fr-FR"/>
+        </w:rPr>
+      </w:pPr>
+      <w:r>
+        <w:br w:type="page"/>
+      </w:r>
     </w:p>
     <w:p>
       <w:pPr>
         <w:pStyle w:val="PERSOTitre2"/>
       </w:pPr>
-      <w:bookmarkStart w:id="8" w:name="_Toc453689549"/>
+      <w:bookmarkStart w:id="9" w:name="_Toc453769096"/>
       <w:r>
         <w:t>V – Mouvements des pions au cours du jeu</w:t>
       </w:r>
-      <w:bookmarkEnd w:id="8"/>
+      <w:bookmarkEnd w:id="9"/>
     </w:p>
     <w:p>
       <w:pPr>
         <w:pStyle w:val="PERSOTitre3"/>
       </w:pPr>
-      <w:bookmarkStart w:id="9" w:name="_Toc453689550"/>
+      <w:bookmarkStart w:id="10" w:name="_Toc453769097"/>
       <w:r>
         <w:t>V.1 - Prédicats de contrôle</w:t>
       </w:r>
-      <w:bookmarkEnd w:id="9"/>
+      <w:bookmarkEnd w:id="10"/>
     </w:p>
     <w:p>
       <w:pPr>
@@ -2361,18 +2962,30 @@
     <w:p>
       <w:pPr>
         <w:pStyle w:val="PERSOSansRetrait"/>
+        <w:rPr>
+          <w:i/>
+        </w:rPr>
       </w:pPr>
       <w:proofErr w:type="spellStart"/>
       <w:proofErr w:type="gramStart"/>
       <w:r>
+        <w:rPr>
+          <w:i/>
+        </w:rPr>
         <w:t>finish</w:t>
       </w:r>
       <w:proofErr w:type="gramEnd"/>
       <w:r>
+        <w:rPr>
+          <w:i/>
+        </w:rPr>
         <w:t>_right</w:t>
       </w:r>
       <w:proofErr w:type="spellEnd"/>
       <w:r>
+        <w:rPr>
+          <w:i/>
+        </w:rPr>
         <w:t>(X, Y, NY, Player)</w:t>
       </w:r>
     </w:p>
@@ -2385,16 +2998,7 @@
         </w:numPr>
       </w:pPr>
       <w:r>
-        <w:t xml:space="preserve">Prédicat qui vérifie qu’une pièce peut bouger </w:t>
-      </w:r>
-      <w:r>
-        <w:t xml:space="preserve">et terminer son mouvement </w:t>
-      </w:r>
-      <w:r>
-        <w:t>vers la droite. Si c’est le cas, alors NY représente la valeur de Y après le mouvement</w:t>
-      </w:r>
-      <w:r>
-        <w:t xml:space="preserve">. A la différence de </w:t>
+        <w:t xml:space="preserve">Prédicat qui vérifie qu’une pièce peut bouger et terminer son mouvement vers la droite. Si c’est le cas, alors NY représente la valeur de Y après le mouvement. A la différence de </w:t>
       </w:r>
       <w:proofErr w:type="spellStart"/>
       <w:r>
@@ -2488,17 +3092,11 @@
       <w:pPr>
         <w:pStyle w:val="PERSOTitre3"/>
       </w:pPr>
-      <w:bookmarkStart w:id="10" w:name="_Toc453689551"/>
-      <w:r>
-        <w:t>V.2</w:t>
-      </w:r>
-      <w:r>
-        <w:t xml:space="preserve"> - Prédicats </w:t>
-      </w:r>
-      <w:r>
-        <w:t>de générations de coups et pions possibles à jouer</w:t>
-      </w:r>
-      <w:bookmarkEnd w:id="10"/>
+      <w:bookmarkStart w:id="11" w:name="_Toc453769098"/>
+      <w:r>
+        <w:t>V.2 - Prédicats de générations de coups et pions possibles à jouer</w:t>
+      </w:r>
+      <w:bookmarkEnd w:id="11"/>
     </w:p>
     <w:p>
       <w:pPr>
@@ -2944,32 +3542,26 @@
     </w:p>
     <w:p>
       <w:pPr>
-        <w:pStyle w:val="PERSOSansRetrait"/>
-      </w:pPr>
-    </w:p>
-    <w:p>
-      <w:pPr>
-        <w:pStyle w:val="PERSOSansRetrait"/>
-      </w:pPr>
+        <w:ind w:firstLine="0"/>
+        <w:contextualSpacing w:val="0"/>
+        <w:rPr>
+          <w:rFonts w:eastAsiaTheme="minorEastAsia"/>
+          <w:lang w:eastAsia="fr-FR"/>
+        </w:rPr>
+      </w:pPr>
+      <w:r>
+        <w:br w:type="page"/>
+      </w:r>
     </w:p>
     <w:p>
       <w:pPr>
         <w:pStyle w:val="PERSOTitre3"/>
       </w:pPr>
-      <w:bookmarkStart w:id="11" w:name="_Toc453689552"/>
-      <w:r>
-        <w:t>V</w:t>
-      </w:r>
-      <w:r>
-        <w:t>.3</w:t>
-      </w:r>
-      <w:r>
-        <w:t xml:space="preserve"> - Prédicats </w:t>
-      </w:r>
-      <w:r>
-        <w:t>gérant le déplacement des pions</w:t>
-      </w:r>
-      <w:bookmarkEnd w:id="11"/>
+      <w:bookmarkStart w:id="12" w:name="_Toc453769099"/>
+      <w:r>
+        <w:t>V.3 - Prédicats gérant le déplacement des pions</w:t>
+      </w:r>
+      <w:bookmarkEnd w:id="12"/>
     </w:p>
     <w:p>
       <w:pPr>
@@ -3231,13 +3823,7 @@
         </w:numPr>
       </w:pPr>
       <w:r>
-        <w:t>Prédicat qui demande à un joueur de choisir la nouvelle position d'une pièce dans le cas où</w:t>
-      </w:r>
-      <w:r>
-        <w:t xml:space="preserve"> </w:t>
-      </w:r>
-      <w:r>
-        <w:t>il remet la pièce sur le plateau alors qu'elle était sortie du jeu</w:t>
+        <w:t>Prédicat qui demande à un joueur de choisir la nouvelle position d'une pièce dans le cas où il remet la pièce sur le plateau alors qu'elle était sortie du jeu</w:t>
       </w:r>
     </w:p>
     <w:p>
@@ -3623,31 +4209,18 @@
     <w:p>
       <w:pPr>
         <w:pStyle w:val="PERSOSansRetrait"/>
-      </w:pPr>
-    </w:p>
-    <w:p>
-      <w:pPr>
-        <w:pStyle w:val="PERSOSansRetrait"/>
+        <w:ind w:firstLine="0"/>
       </w:pPr>
     </w:p>
     <w:p>
       <w:pPr>
         <w:pStyle w:val="PERSOTitre2"/>
       </w:pPr>
-      <w:bookmarkStart w:id="12" w:name="_Toc453689553"/>
-      <w:r>
-        <w:t>V</w:t>
-      </w:r>
-      <w:r>
-        <w:t>I</w:t>
-      </w:r>
-      <w:r>
-        <w:t xml:space="preserve"> – </w:t>
-      </w:r>
-      <w:r>
-        <w:t>Boucle de jeu et fin de la partie</w:t>
-      </w:r>
-      <w:bookmarkEnd w:id="12"/>
+      <w:bookmarkStart w:id="13" w:name="_Toc453769100"/>
+      <w:r>
+        <w:t>VI – Boucle de jeu et fin de la partie</w:t>
+      </w:r>
+      <w:bookmarkEnd w:id="13"/>
     </w:p>
     <w:p>
       <w:pPr>
@@ -3995,11 +4568,59 @@
         <w:t xml:space="preserve"> sur le joueur 1.</w:t>
       </w:r>
     </w:p>
+    <w:p>
+      <w:pPr>
+        <w:pStyle w:val="PERSOSansRetrait"/>
+      </w:pPr>
+    </w:p>
+    <w:p>
+      <w:pPr>
+        <w:ind w:firstLine="0"/>
+        <w:contextualSpacing w:val="0"/>
+        <w:rPr>
+          <w:rFonts w:eastAsiaTheme="minorEastAsia"/>
+          <w:lang w:eastAsia="fr-FR"/>
+        </w:rPr>
+      </w:pPr>
+      <w:r>
+        <w:br w:type="page"/>
+      </w:r>
+    </w:p>
+    <w:p>
+      <w:pPr>
+        <w:pStyle w:val="PERSOTitre1"/>
+      </w:pPr>
+      <w:bookmarkStart w:id="14" w:name="_Toc453769101"/>
+      <w:r>
+        <w:t>I</w:t>
+      </w:r>
+      <w:r>
+        <w:t>I</w:t>
+      </w:r>
+      <w:r>
+        <w:t xml:space="preserve"> – </w:t>
+      </w:r>
+      <w:r>
+        <w:t>Intelligence artificielle</w:t>
+      </w:r>
+      <w:bookmarkEnd w:id="14"/>
+    </w:p>
+    <w:p>
+      <w:pPr>
+        <w:pStyle w:val="PERSOSansRetrait"/>
+      </w:pPr>
+    </w:p>
     <w:sectPr>
-      <w:headerReference w:type="default" r:id="rId9"/>
+      <w:headerReference w:type="even" r:id="rId9"/>
+      <w:headerReference w:type="default" r:id="rId10"/>
+      <w:footerReference w:type="even" r:id="rId11"/>
+      <w:footerReference w:type="default" r:id="rId12"/>
+      <w:headerReference w:type="first" r:id="rId13"/>
+      <w:footerReference w:type="first" r:id="rId14"/>
       <w:pgSz w:w="11900" w:h="16840"/>
       <w:pgMar w:top="1417" w:right="1417" w:bottom="1417" w:left="1417" w:header="708" w:footer="708" w:gutter="0"/>
       <w:cols w:space="708"/>
+      <w:titlePg/>
       <w:docGrid w:linePitch="360"/>
     </w:sectPr>
   </w:body>
@@ -4023,6 +4644,105 @@
     </w:p>
   </w:endnote>
 </w:endnotes>
+</file>
+
+<file path=word/footer1.xml><?xml version="1.0" encoding="utf-8"?>
+<w:ftr xmlns:wpc="http://schemas.microsoft.com/office/word/2010/wordprocessingCanvas" xmlns:mo="http://schemas.microsoft.com/office/mac/office/2008/main" xmlns:mc="http://schemas.openxmlformats.org/markup-compatibility/2006" xmlns:mv="urn:schemas-microsoft-com:mac:vml" xmlns:o="urn:schemas-microsoft-com:office:office" xmlns:r="http://schemas.openxmlformats.org/officeDocument/2006/relationships" xmlns:m="http://schemas.openxmlformats.org/officeDocument/2006/math" xmlns:v="urn:schemas-microsoft-com:vml" xmlns:wp14="http://schemas.microsoft.com/office/word/2010/wordprocessingDrawing" xmlns:wp="http://schemas.openxmlformats.org/drawingml/2006/wordprocessingDrawing" xmlns:w10="urn:schemas-microsoft-com:office:word" xmlns:w="http://schemas.openxmlformats.org/wordprocessingml/2006/main" xmlns:w14="http://schemas.microsoft.com/office/word/2010/wordml" xmlns:w15="http://schemas.microsoft.com/office/word/2012/wordml" xmlns:wpg="http://schemas.microsoft.com/office/word/2010/wordprocessingGroup" xmlns:wpi="http://schemas.microsoft.com/office/word/2010/wordprocessingInk" xmlns:wne="http://schemas.microsoft.com/office/word/2006/wordml" xmlns:wps="http://schemas.microsoft.com/office/word/2010/wordprocessingShape" mc:Ignorable="w14 w15 wp14">
+  <w:p>
+    <w:pPr>
+      <w:pStyle w:val="Pieddepage"/>
+      <w:framePr w:wrap="none" w:vAnchor="text" w:hAnchor="margin" w:xAlign="right" w:y="1"/>
+      <w:rPr>
+        <w:rStyle w:val="Numrodepage"/>
+      </w:rPr>
+    </w:pPr>
+    <w:r>
+      <w:rPr>
+        <w:rStyle w:val="Numrodepage"/>
+      </w:rPr>
+      <w:fldChar w:fldCharType="begin"/>
+    </w:r>
+    <w:r>
+      <w:rPr>
+        <w:rStyle w:val="Numrodepage"/>
+      </w:rPr>
+      <w:instrText xml:space="preserve">PAGE  </w:instrText>
+    </w:r>
+    <w:r>
+      <w:rPr>
+        <w:rStyle w:val="Numrodepage"/>
+      </w:rPr>
+      <w:fldChar w:fldCharType="end"/>
+    </w:r>
+  </w:p>
+  <w:p>
+    <w:pPr>
+      <w:pStyle w:val="Pieddepage"/>
+      <w:ind w:right="360"/>
+    </w:pPr>
+  </w:p>
+</w:ftr>
+</file>
+
+<file path=word/footer2.xml><?xml version="1.0" encoding="utf-8"?>
+<w:ftr xmlns:wpc="http://schemas.microsoft.com/office/word/2010/wordprocessingCanvas" xmlns:mo="http://schemas.microsoft.com/office/mac/office/2008/main" xmlns:mc="http://schemas.openxmlformats.org/markup-compatibility/2006" xmlns:mv="urn:schemas-microsoft-com:mac:vml" xmlns:o="urn:schemas-microsoft-com:office:office" xmlns:r="http://schemas.openxmlformats.org/officeDocument/2006/relationships" xmlns:m="http://schemas.openxmlformats.org/officeDocument/2006/math" xmlns:v="urn:schemas-microsoft-com:vml" xmlns:wp14="http://schemas.microsoft.com/office/word/2010/wordprocessingDrawing" xmlns:wp="http://schemas.openxmlformats.org/drawingml/2006/wordprocessingDrawing" xmlns:w10="urn:schemas-microsoft-com:office:word" xmlns:w="http://schemas.openxmlformats.org/wordprocessingml/2006/main" xmlns:w14="http://schemas.microsoft.com/office/word/2010/wordml" xmlns:w15="http://schemas.microsoft.com/office/word/2012/wordml" xmlns:wpg="http://schemas.microsoft.com/office/word/2010/wordprocessingGroup" xmlns:wpi="http://schemas.microsoft.com/office/word/2010/wordprocessingInk" xmlns:wne="http://schemas.microsoft.com/office/word/2006/wordml" xmlns:wps="http://schemas.microsoft.com/office/word/2010/wordprocessingShape" mc:Ignorable="w14 w15 wp14">
+  <w:p>
+    <w:pPr>
+      <w:pStyle w:val="Pieddepage"/>
+      <w:framePr w:wrap="none" w:vAnchor="text" w:hAnchor="margin" w:xAlign="right" w:y="1"/>
+      <w:rPr>
+        <w:rStyle w:val="Numrodepage"/>
+      </w:rPr>
+    </w:pPr>
+    <w:r>
+      <w:rPr>
+        <w:rStyle w:val="Numrodepage"/>
+      </w:rPr>
+      <w:fldChar w:fldCharType="begin"/>
+    </w:r>
+    <w:r>
+      <w:rPr>
+        <w:rStyle w:val="Numrodepage"/>
+      </w:rPr>
+      <w:instrText xml:space="preserve">PAGE  </w:instrText>
+    </w:r>
+    <w:r>
+      <w:rPr>
+        <w:rStyle w:val="Numrodepage"/>
+      </w:rPr>
+      <w:fldChar w:fldCharType="separate"/>
+    </w:r>
+    <w:r>
+      <w:rPr>
+        <w:rStyle w:val="Numrodepage"/>
+        <w:noProof/>
+      </w:rPr>
+      <w:t>2</w:t>
+    </w:r>
+    <w:r>
+      <w:rPr>
+        <w:rStyle w:val="Numrodepage"/>
+      </w:rPr>
+      <w:fldChar w:fldCharType="end"/>
+    </w:r>
+  </w:p>
+  <w:p>
+    <w:pPr>
+      <w:pStyle w:val="Pieddepage"/>
+      <w:ind w:right="360"/>
+    </w:pPr>
+  </w:p>
+</w:ftr>
+</file>
+
+<file path=word/footer3.xml><?xml version="1.0" encoding="utf-8"?>
+<w:ftr xmlns:wpc="http://schemas.microsoft.com/office/word/2010/wordprocessingCanvas" xmlns:mo="http://schemas.microsoft.com/office/mac/office/2008/main" xmlns:mc="http://schemas.openxmlformats.org/markup-compatibility/2006" xmlns:mv="urn:schemas-microsoft-com:mac:vml" xmlns:o="urn:schemas-microsoft-com:office:office" xmlns:r="http://schemas.openxmlformats.org/officeDocument/2006/relationships" xmlns:m="http://schemas.openxmlformats.org/officeDocument/2006/math" xmlns:v="urn:schemas-microsoft-com:vml" xmlns:wp14="http://schemas.microsoft.com/office/word/2010/wordprocessingDrawing" xmlns:wp="http://schemas.openxmlformats.org/drawingml/2006/wordprocessingDrawing" xmlns:w10="urn:schemas-microsoft-com:office:word" xmlns:w="http://schemas.openxmlformats.org/wordprocessingml/2006/main" xmlns:w14="http://schemas.microsoft.com/office/word/2010/wordml" xmlns:w15="http://schemas.microsoft.com/office/word/2012/wordml" xmlns:wpg="http://schemas.microsoft.com/office/word/2010/wordprocessingGroup" xmlns:wpi="http://schemas.microsoft.com/office/word/2010/wordprocessingInk" xmlns:wne="http://schemas.microsoft.com/office/word/2006/wordml" xmlns:wps="http://schemas.microsoft.com/office/word/2010/wordprocessingShape" mc:Ignorable="w14 w15 wp14">
+  <w:p>
+    <w:pPr>
+      <w:pStyle w:val="Pieddepage"/>
+    </w:pPr>
+  </w:p>
+</w:ftr>
 </file>
 
 <file path=word/footnotes.xml><?xml version="1.0" encoding="utf-8"?>
@@ -4050,9 +4770,80 @@
     <w:pPr>
       <w:pStyle w:val="En-tte"/>
     </w:pPr>
-    <w:r>
-      <w:t>Louis FERRET – Raphaël HAMONNAIS</w:t>
-    </w:r>
+  </w:p>
+</w:hdr>
+</file>
+
+<file path=word/header2.xml><?xml version="1.0" encoding="utf-8"?>
+<w:hdr xmlns:wpc="http://schemas.microsoft.com/office/word/2010/wordprocessingCanvas" xmlns:mo="http://schemas.microsoft.com/office/mac/office/2008/main" xmlns:mc="http://schemas.openxmlformats.org/markup-compatibility/2006" xmlns:mv="urn:schemas-microsoft-com:mac:vml" xmlns:o="urn:schemas-microsoft-com:office:office" xmlns:r="http://schemas.openxmlformats.org/officeDocument/2006/relationships" xmlns:m="http://schemas.openxmlformats.org/officeDocument/2006/math" xmlns:v="urn:schemas-microsoft-com:vml" xmlns:wp14="http://schemas.microsoft.com/office/word/2010/wordprocessingDrawing" xmlns:wp="http://schemas.openxmlformats.org/drawingml/2006/wordprocessingDrawing" xmlns:w10="urn:schemas-microsoft-com:office:word" xmlns:w="http://schemas.openxmlformats.org/wordprocessingml/2006/main" xmlns:w14="http://schemas.microsoft.com/office/word/2010/wordml" xmlns:w15="http://schemas.microsoft.com/office/word/2012/wordml" xmlns:wpg="http://schemas.microsoft.com/office/word/2010/wordprocessingGroup" xmlns:wpi="http://schemas.microsoft.com/office/word/2010/wordprocessingInk" xmlns:wne="http://schemas.microsoft.com/office/word/2006/wordml" xmlns:wps="http://schemas.microsoft.com/office/word/2010/wordprocessingShape" mc:Ignorable="w14 w15 wp14">
+  <w:tbl>
+    <w:tblPr>
+      <w:tblStyle w:val="Grilledutableau"/>
+      <w:tblW w:w="0" w:type="auto"/>
+      <w:tblBorders>
+        <w:top w:val="none" w:sz="0" w:space="0" w:color="auto"/>
+        <w:left w:val="none" w:sz="0" w:space="0" w:color="auto"/>
+        <w:bottom w:val="none" w:sz="0" w:space="0" w:color="auto"/>
+        <w:right w:val="none" w:sz="0" w:space="0" w:color="auto"/>
+        <w:insideH w:val="none" w:sz="0" w:space="0" w:color="auto"/>
+        <w:insideV w:val="none" w:sz="0" w:space="0" w:color="auto"/>
+      </w:tblBorders>
+      <w:tblLook w:val="04A0" w:firstRow="1" w:lastRow="0" w:firstColumn="1" w:lastColumn="0" w:noHBand="0" w:noVBand="1"/>
+    </w:tblPr>
+    <w:tblGrid>
+      <w:gridCol w:w="4528"/>
+      <w:gridCol w:w="4528"/>
+    </w:tblGrid>
+    <w:tr>
+      <w:tc>
+        <w:tcPr>
+          <w:tcW w:w="4528" w:type="dxa"/>
+        </w:tcPr>
+        <w:p>
+          <w:pPr>
+            <w:pStyle w:val="En-tte"/>
+          </w:pPr>
+          <w:r>
+            <w:t>Louis FERRET – Raphaël HA</w:t>
+          </w:r>
+          <w:bookmarkStart w:id="15" w:name="_GoBack"/>
+          <w:bookmarkEnd w:id="15"/>
+          <w:r>
+            <w:t>MONNAIS</w:t>
+          </w:r>
+        </w:p>
+      </w:tc>
+      <w:tc>
+        <w:tcPr>
+          <w:tcW w:w="4528" w:type="dxa"/>
+        </w:tcPr>
+        <w:p>
+          <w:pPr>
+            <w:pStyle w:val="En-tte"/>
+            <w:ind w:firstLine="0"/>
+            <w:jc w:val="right"/>
+          </w:pPr>
+          <w:r>
+            <w:t>Projet IA02 – P2016</w:t>
+          </w:r>
+        </w:p>
+      </w:tc>
+    </w:tr>
+  </w:tbl>
+  <w:p>
+    <w:pPr>
+      <w:pStyle w:val="En-tte"/>
+    </w:pPr>
+  </w:p>
+</w:hdr>
+</file>
+
+<file path=word/header3.xml><?xml version="1.0" encoding="utf-8"?>
+<w:hdr xmlns:wpc="http://schemas.microsoft.com/office/word/2010/wordprocessingCanvas" xmlns:mo="http://schemas.microsoft.com/office/mac/office/2008/main" xmlns:mc="http://schemas.openxmlformats.org/markup-compatibility/2006" xmlns:mv="urn:schemas-microsoft-com:mac:vml" xmlns:o="urn:schemas-microsoft-com:office:office" xmlns:r="http://schemas.openxmlformats.org/officeDocument/2006/relationships" xmlns:m="http://schemas.openxmlformats.org/officeDocument/2006/math" xmlns:v="urn:schemas-microsoft-com:vml" xmlns:wp14="http://schemas.microsoft.com/office/word/2010/wordprocessingDrawing" xmlns:wp="http://schemas.openxmlformats.org/drawingml/2006/wordprocessingDrawing" xmlns:w10="urn:schemas-microsoft-com:office:word" xmlns:w="http://schemas.openxmlformats.org/wordprocessingml/2006/main" xmlns:w14="http://schemas.microsoft.com/office/word/2010/wordml" xmlns:w15="http://schemas.microsoft.com/office/word/2012/wordml" xmlns:wpg="http://schemas.microsoft.com/office/word/2010/wordprocessingGroup" xmlns:wpi="http://schemas.microsoft.com/office/word/2010/wordprocessingInk" xmlns:wne="http://schemas.microsoft.com/office/word/2006/wordml" xmlns:wps="http://schemas.microsoft.com/office/word/2010/wordprocessingShape" mc:Ignorable="w14 w15 wp14">
+  <w:p>
+    <w:pPr>
+      <w:pStyle w:val="En-tte"/>
+    </w:pPr>
   </w:p>
 </w:hdr>
 </file>
@@ -4399,6 +5190,119 @@
     </w:lvl>
   </w:abstractNum>
   <w:abstractNum w:abstractNumId="3">
+    <w:nsid w:val="0EBB5999"/>
+    <w:multiLevelType w:val="hybridMultilevel"/>
+    <w:tmpl w:val="1F38F5FA"/>
+    <w:lvl w:ilvl="0" w:tplc="040C0001">
+      <w:start w:val="1"/>
+      <w:numFmt w:val="bullet"/>
+      <w:lvlText w:val=""/>
+      <w:lvlJc w:val="left"/>
+      <w:pPr>
+        <w:ind w:left="748" w:hanging="360"/>
+      </w:pPr>
+      <w:rPr>
+        <w:rFonts w:ascii="Symbol" w:hAnsi="Symbol" w:hint="default"/>
+      </w:rPr>
+    </w:lvl>
+    <w:lvl w:ilvl="1" w:tplc="040C0003" w:tentative="1">
+      <w:start w:val="1"/>
+      <w:numFmt w:val="bullet"/>
+      <w:lvlText w:val="o"/>
+      <w:lvlJc w:val="left"/>
+      <w:pPr>
+        <w:ind w:left="1468" w:hanging="360"/>
+      </w:pPr>
+      <w:rPr>
+        <w:rFonts w:ascii="Courier New" w:hAnsi="Courier New" w:cs="Courier New" w:hint="default"/>
+      </w:rPr>
+    </w:lvl>
+    <w:lvl w:ilvl="2" w:tplc="040C0005" w:tentative="1">
+      <w:start w:val="1"/>
+      <w:numFmt w:val="bullet"/>
+      <w:lvlText w:val=""/>
+      <w:lvlJc w:val="left"/>
+      <w:pPr>
+        <w:ind w:left="2188" w:hanging="360"/>
+      </w:pPr>
+      <w:rPr>
+        <w:rFonts w:ascii="Wingdings" w:hAnsi="Wingdings" w:hint="default"/>
+      </w:rPr>
+    </w:lvl>
+    <w:lvl w:ilvl="3" w:tplc="040C0001" w:tentative="1">
+      <w:start w:val="1"/>
+      <w:numFmt w:val="bullet"/>
+      <w:lvlText w:val=""/>
+      <w:lvlJc w:val="left"/>
+      <w:pPr>
+        <w:ind w:left="2908" w:hanging="360"/>
+      </w:pPr>
+      <w:rPr>
+        <w:rFonts w:ascii="Symbol" w:hAnsi="Symbol" w:hint="default"/>
+      </w:rPr>
+    </w:lvl>
+    <w:lvl w:ilvl="4" w:tplc="040C0003" w:tentative="1">
+      <w:start w:val="1"/>
+      <w:numFmt w:val="bullet"/>
+      <w:lvlText w:val="o"/>
+      <w:lvlJc w:val="left"/>
+      <w:pPr>
+        <w:ind w:left="3628" w:hanging="360"/>
+      </w:pPr>
+      <w:rPr>
+        <w:rFonts w:ascii="Courier New" w:hAnsi="Courier New" w:cs="Courier New" w:hint="default"/>
+      </w:rPr>
+    </w:lvl>
+    <w:lvl w:ilvl="5" w:tplc="040C0005" w:tentative="1">
+      <w:start w:val="1"/>
+      <w:numFmt w:val="bullet"/>
+      <w:lvlText w:val=""/>
+      <w:lvlJc w:val="left"/>
+      <w:pPr>
+        <w:ind w:left="4348" w:hanging="360"/>
+      </w:pPr>
+      <w:rPr>
+        <w:rFonts w:ascii="Wingdings" w:hAnsi="Wingdings" w:hint="default"/>
+      </w:rPr>
+    </w:lvl>
+    <w:lvl w:ilvl="6" w:tplc="040C0001" w:tentative="1">
+      <w:start w:val="1"/>
+      <w:numFmt w:val="bullet"/>
+      <w:lvlText w:val=""/>
+      <w:lvlJc w:val="left"/>
+      <w:pPr>
+        <w:ind w:left="5068" w:hanging="360"/>
+      </w:pPr>
+      <w:rPr>
+        <w:rFonts w:ascii="Symbol" w:hAnsi="Symbol" w:hint="default"/>
+      </w:rPr>
+    </w:lvl>
+    <w:lvl w:ilvl="7" w:tplc="040C0003" w:tentative="1">
+      <w:start w:val="1"/>
+      <w:numFmt w:val="bullet"/>
+      <w:lvlText w:val="o"/>
+      <w:lvlJc w:val="left"/>
+      <w:pPr>
+        <w:ind w:left="5788" w:hanging="360"/>
+      </w:pPr>
+      <w:rPr>
+        <w:rFonts w:ascii="Courier New" w:hAnsi="Courier New" w:cs="Courier New" w:hint="default"/>
+      </w:rPr>
+    </w:lvl>
+    <w:lvl w:ilvl="8" w:tplc="040C0005" w:tentative="1">
+      <w:start w:val="1"/>
+      <w:numFmt w:val="bullet"/>
+      <w:lvlText w:val=""/>
+      <w:lvlJc w:val="left"/>
+      <w:pPr>
+        <w:ind w:left="6508" w:hanging="360"/>
+      </w:pPr>
+      <w:rPr>
+        <w:rFonts w:ascii="Wingdings" w:hAnsi="Wingdings" w:hint="default"/>
+      </w:rPr>
+    </w:lvl>
+  </w:abstractNum>
+  <w:abstractNum w:abstractNumId="4">
     <w:nsid w:val="1B7B058A"/>
     <w:multiLevelType w:val="hybridMultilevel"/>
     <w:tmpl w:val="6E9CB400"/>
@@ -4511,7 +5415,120 @@
       </w:rPr>
     </w:lvl>
   </w:abstractNum>
-  <w:abstractNum w:abstractNumId="4">
+  <w:abstractNum w:abstractNumId="5">
+    <w:nsid w:val="1CA944F3"/>
+    <w:multiLevelType w:val="hybridMultilevel"/>
+    <w:tmpl w:val="C0C848EC"/>
+    <w:lvl w:ilvl="0" w:tplc="040C0001">
+      <w:start w:val="1"/>
+      <w:numFmt w:val="bullet"/>
+      <w:lvlText w:val=""/>
+      <w:lvlJc w:val="left"/>
+      <w:pPr>
+        <w:ind w:left="720" w:hanging="360"/>
+      </w:pPr>
+      <w:rPr>
+        <w:rFonts w:ascii="Symbol" w:hAnsi="Symbol" w:hint="default"/>
+      </w:rPr>
+    </w:lvl>
+    <w:lvl w:ilvl="1" w:tplc="040C0003" w:tentative="1">
+      <w:start w:val="1"/>
+      <w:numFmt w:val="bullet"/>
+      <w:lvlText w:val="o"/>
+      <w:lvlJc w:val="left"/>
+      <w:pPr>
+        <w:ind w:left="1440" w:hanging="360"/>
+      </w:pPr>
+      <w:rPr>
+        <w:rFonts w:ascii="Courier New" w:hAnsi="Courier New" w:cs="Courier New" w:hint="default"/>
+      </w:rPr>
+    </w:lvl>
+    <w:lvl w:ilvl="2" w:tplc="040C0005" w:tentative="1">
+      <w:start w:val="1"/>
+      <w:numFmt w:val="bullet"/>
+      <w:lvlText w:val=""/>
+      <w:lvlJc w:val="left"/>
+      <w:pPr>
+        <w:ind w:left="2160" w:hanging="360"/>
+      </w:pPr>
+      <w:rPr>
+        <w:rFonts w:ascii="Wingdings" w:hAnsi="Wingdings" w:hint="default"/>
+      </w:rPr>
+    </w:lvl>
+    <w:lvl w:ilvl="3" w:tplc="040C0001" w:tentative="1">
+      <w:start w:val="1"/>
+      <w:numFmt w:val="bullet"/>
+      <w:lvlText w:val=""/>
+      <w:lvlJc w:val="left"/>
+      <w:pPr>
+        <w:ind w:left="2880" w:hanging="360"/>
+      </w:pPr>
+      <w:rPr>
+        <w:rFonts w:ascii="Symbol" w:hAnsi="Symbol" w:hint="default"/>
+      </w:rPr>
+    </w:lvl>
+    <w:lvl w:ilvl="4" w:tplc="040C0003" w:tentative="1">
+      <w:start w:val="1"/>
+      <w:numFmt w:val="bullet"/>
+      <w:lvlText w:val="o"/>
+      <w:lvlJc w:val="left"/>
+      <w:pPr>
+        <w:ind w:left="3600" w:hanging="360"/>
+      </w:pPr>
+      <w:rPr>
+        <w:rFonts w:ascii="Courier New" w:hAnsi="Courier New" w:cs="Courier New" w:hint="default"/>
+      </w:rPr>
+    </w:lvl>
+    <w:lvl w:ilvl="5" w:tplc="040C0005" w:tentative="1">
+      <w:start w:val="1"/>
+      <w:numFmt w:val="bullet"/>
+      <w:lvlText w:val=""/>
+      <w:lvlJc w:val="left"/>
+      <w:pPr>
+        <w:ind w:left="4320" w:hanging="360"/>
+      </w:pPr>
+      <w:rPr>
+        <w:rFonts w:ascii="Wingdings" w:hAnsi="Wingdings" w:hint="default"/>
+      </w:rPr>
+    </w:lvl>
+    <w:lvl w:ilvl="6" w:tplc="040C0001" w:tentative="1">
+      <w:start w:val="1"/>
+      <w:numFmt w:val="bullet"/>
+      <w:lvlText w:val=""/>
+      <w:lvlJc w:val="left"/>
+      <w:pPr>
+        <w:ind w:left="5040" w:hanging="360"/>
+      </w:pPr>
+      <w:rPr>
+        <w:rFonts w:ascii="Symbol" w:hAnsi="Symbol" w:hint="default"/>
+      </w:rPr>
+    </w:lvl>
+    <w:lvl w:ilvl="7" w:tplc="040C0003" w:tentative="1">
+      <w:start w:val="1"/>
+      <w:numFmt w:val="bullet"/>
+      <w:lvlText w:val="o"/>
+      <w:lvlJc w:val="left"/>
+      <w:pPr>
+        <w:ind w:left="5760" w:hanging="360"/>
+      </w:pPr>
+      <w:rPr>
+        <w:rFonts w:ascii="Courier New" w:hAnsi="Courier New" w:cs="Courier New" w:hint="default"/>
+      </w:rPr>
+    </w:lvl>
+    <w:lvl w:ilvl="8" w:tplc="040C0005" w:tentative="1">
+      <w:start w:val="1"/>
+      <w:numFmt w:val="bullet"/>
+      <w:lvlText w:val=""/>
+      <w:lvlJc w:val="left"/>
+      <w:pPr>
+        <w:ind w:left="6480" w:hanging="360"/>
+      </w:pPr>
+      <w:rPr>
+        <w:rFonts w:ascii="Wingdings" w:hAnsi="Wingdings" w:hint="default"/>
+      </w:rPr>
+    </w:lvl>
+  </w:abstractNum>
+  <w:abstractNum w:abstractNumId="6">
     <w:nsid w:val="1FB178F3"/>
     <w:multiLevelType w:val="hybridMultilevel"/>
     <w:tmpl w:val="AE429A08"/>
@@ -4624,7 +5641,7 @@
       </w:rPr>
     </w:lvl>
   </w:abstractNum>
-  <w:abstractNum w:abstractNumId="5">
+  <w:abstractNum w:abstractNumId="7">
     <w:nsid w:val="282C4AB6"/>
     <w:multiLevelType w:val="hybridMultilevel"/>
     <w:tmpl w:val="FABA73B4"/>
@@ -4737,7 +5754,7 @@
       </w:rPr>
     </w:lvl>
   </w:abstractNum>
-  <w:abstractNum w:abstractNumId="6">
+  <w:abstractNum w:abstractNumId="8">
     <w:nsid w:val="2A5235E2"/>
     <w:multiLevelType w:val="hybridMultilevel"/>
     <w:tmpl w:val="C38A1CDA"/>
@@ -4850,7 +5867,7 @@
       </w:rPr>
     </w:lvl>
   </w:abstractNum>
-  <w:abstractNum w:abstractNumId="7">
+  <w:abstractNum w:abstractNumId="9">
     <w:nsid w:val="337C57C6"/>
     <w:multiLevelType w:val="hybridMultilevel"/>
     <w:tmpl w:val="007A824E"/>
@@ -4963,7 +5980,7 @@
       </w:rPr>
     </w:lvl>
   </w:abstractNum>
-  <w:abstractNum w:abstractNumId="8">
+  <w:abstractNum w:abstractNumId="10">
     <w:nsid w:val="341B32E3"/>
     <w:multiLevelType w:val="hybridMultilevel"/>
     <w:tmpl w:val="CE4E2656"/>
@@ -5076,7 +6093,7 @@
       </w:rPr>
     </w:lvl>
   </w:abstractNum>
-  <w:abstractNum w:abstractNumId="9">
+  <w:abstractNum w:abstractNumId="11">
     <w:nsid w:val="34560EB9"/>
     <w:multiLevelType w:val="hybridMultilevel"/>
     <w:tmpl w:val="1F02F330"/>
@@ -5189,7 +6206,7 @@
       </w:rPr>
     </w:lvl>
   </w:abstractNum>
-  <w:abstractNum w:abstractNumId="10">
+  <w:abstractNum w:abstractNumId="12">
     <w:nsid w:val="3D577873"/>
     <w:multiLevelType w:val="hybridMultilevel"/>
     <w:tmpl w:val="6FC67BC6"/>
@@ -5302,7 +6319,7 @@
       </w:rPr>
     </w:lvl>
   </w:abstractNum>
-  <w:abstractNum w:abstractNumId="11">
+  <w:abstractNum w:abstractNumId="13">
     <w:nsid w:val="425C0101"/>
     <w:multiLevelType w:val="hybridMultilevel"/>
     <w:tmpl w:val="8A22A62A"/>
@@ -5415,7 +6432,7 @@
       </w:rPr>
     </w:lvl>
   </w:abstractNum>
-  <w:abstractNum w:abstractNumId="12">
+  <w:abstractNum w:abstractNumId="14">
     <w:nsid w:val="4B9B3223"/>
     <w:multiLevelType w:val="hybridMultilevel"/>
     <w:tmpl w:val="EFB24074"/>
@@ -5528,7 +6545,7 @@
       </w:rPr>
     </w:lvl>
   </w:abstractNum>
-  <w:abstractNum w:abstractNumId="13">
+  <w:abstractNum w:abstractNumId="15">
     <w:nsid w:val="4F966267"/>
     <w:multiLevelType w:val="hybridMultilevel"/>
     <w:tmpl w:val="864EC316"/>
@@ -5641,7 +6658,7 @@
       </w:rPr>
     </w:lvl>
   </w:abstractNum>
-  <w:abstractNum w:abstractNumId="14">
+  <w:abstractNum w:abstractNumId="16">
     <w:nsid w:val="56427A8C"/>
     <w:multiLevelType w:val="hybridMultilevel"/>
     <w:tmpl w:val="D9A2B7D6"/>
@@ -5754,7 +6771,7 @@
       </w:rPr>
     </w:lvl>
   </w:abstractNum>
-  <w:abstractNum w:abstractNumId="15">
+  <w:abstractNum w:abstractNumId="17">
     <w:nsid w:val="56BE7E12"/>
     <w:multiLevelType w:val="hybridMultilevel"/>
     <w:tmpl w:val="EAFED8F6"/>
@@ -5867,7 +6884,7 @@
       </w:rPr>
     </w:lvl>
   </w:abstractNum>
-  <w:abstractNum w:abstractNumId="16">
+  <w:abstractNum w:abstractNumId="18">
     <w:nsid w:val="6CA969CD"/>
     <w:multiLevelType w:val="hybridMultilevel"/>
     <w:tmpl w:val="5A109768"/>
@@ -5980,7 +6997,7 @@
       </w:rPr>
     </w:lvl>
   </w:abstractNum>
-  <w:abstractNum w:abstractNumId="17">
+  <w:abstractNum w:abstractNumId="19">
     <w:nsid w:val="6E866C60"/>
     <w:multiLevelType w:val="hybridMultilevel"/>
     <w:tmpl w:val="ED1E3844"/>
@@ -6093,7 +7110,7 @@
       </w:rPr>
     </w:lvl>
   </w:abstractNum>
-  <w:abstractNum w:abstractNumId="18">
+  <w:abstractNum w:abstractNumId="20">
     <w:nsid w:val="706364B8"/>
     <w:multiLevelType w:val="hybridMultilevel"/>
     <w:tmpl w:val="7458EA64"/>
@@ -6206,7 +7223,7 @@
       </w:rPr>
     </w:lvl>
   </w:abstractNum>
-  <w:abstractNum w:abstractNumId="19">
+  <w:abstractNum w:abstractNumId="21">
     <w:nsid w:val="709A1C7F"/>
     <w:multiLevelType w:val="hybridMultilevel"/>
     <w:tmpl w:val="E54AFEB2"/>
@@ -6319,7 +7336,7 @@
       </w:rPr>
     </w:lvl>
   </w:abstractNum>
-  <w:abstractNum w:abstractNumId="20">
+  <w:abstractNum w:abstractNumId="22">
     <w:nsid w:val="75115339"/>
     <w:multiLevelType w:val="hybridMultilevel"/>
     <w:tmpl w:val="0D1C6304"/>
@@ -6433,67 +7450,73 @@
     </w:lvl>
   </w:abstractNum>
   <w:num w:numId="1">
-    <w:abstractNumId w:val="10"/>
+    <w:abstractNumId w:val="12"/>
   </w:num>
   <w:num w:numId="2">
-    <w:abstractNumId w:val="12"/>
+    <w:abstractNumId w:val="14"/>
   </w:num>
   <w:num w:numId="3">
-    <w:abstractNumId w:val="9"/>
+    <w:abstractNumId w:val="11"/>
   </w:num>
   <w:num w:numId="4">
     <w:abstractNumId w:val="1"/>
   </w:num>
   <w:num w:numId="5">
-    <w:abstractNumId w:val="14"/>
+    <w:abstractNumId w:val="16"/>
   </w:num>
   <w:num w:numId="6">
-    <w:abstractNumId w:val="13"/>
+    <w:abstractNumId w:val="15"/>
   </w:num>
   <w:num w:numId="7">
     <w:abstractNumId w:val="0"/>
   </w:num>
   <w:num w:numId="8">
+    <w:abstractNumId w:val="21"/>
+  </w:num>
+  <w:num w:numId="9">
+    <w:abstractNumId w:val="13"/>
+  </w:num>
+  <w:num w:numId="10">
+    <w:abstractNumId w:val="17"/>
+  </w:num>
+  <w:num w:numId="11">
+    <w:abstractNumId w:val="4"/>
+  </w:num>
+  <w:num w:numId="12">
+    <w:abstractNumId w:val="18"/>
+  </w:num>
+  <w:num w:numId="13">
+    <w:abstractNumId w:val="6"/>
+  </w:num>
+  <w:num w:numId="14">
+    <w:abstractNumId w:val="7"/>
+  </w:num>
+  <w:num w:numId="15">
+    <w:abstractNumId w:val="9"/>
+  </w:num>
+  <w:num w:numId="16">
     <w:abstractNumId w:val="19"/>
   </w:num>
-  <w:num w:numId="9">
-    <w:abstractNumId w:val="11"/>
+  <w:num w:numId="17">
+    <w:abstractNumId w:val="22"/>
   </w:num>
-  <w:num w:numId="10">
-    <w:abstractNumId w:val="15"/>
-  </w:num>
-  <w:num w:numId="11">
-    <w:abstractNumId w:val="3"/>
-  </w:num>
-  <w:num w:numId="12">
-    <w:abstractNumId w:val="16"/>
-  </w:num>
-  <w:num w:numId="13">
-    <w:abstractNumId w:val="4"/>
-  </w:num>
-  <w:num w:numId="14">
-    <w:abstractNumId w:val="5"/>
-  </w:num>
-  <w:num w:numId="15">
-    <w:abstractNumId w:val="7"/>
-  </w:num>
-  <w:num w:numId="16">
-    <w:abstractNumId w:val="17"/>
-  </w:num>
-  <w:num w:numId="17">
+  <w:num w:numId="18">
     <w:abstractNumId w:val="20"/>
   </w:num>
-  <w:num w:numId="18">
-    <w:abstractNumId w:val="18"/>
-  </w:num>
   <w:num w:numId="19">
-    <w:abstractNumId w:val="6"/>
+    <w:abstractNumId w:val="8"/>
   </w:num>
   <w:num w:numId="20">
     <w:abstractNumId w:val="2"/>
   </w:num>
   <w:num w:numId="21">
-    <w:abstractNumId w:val="8"/>
+    <w:abstractNumId w:val="10"/>
+  </w:num>
+  <w:num w:numId="22">
+    <w:abstractNumId w:val="5"/>
+  </w:num>
+  <w:num w:numId="23">
+    <w:abstractNumId w:val="3"/>
   </w:num>
 </w:numbering>
 </file>
@@ -7253,6 +8276,37 @@
       <w:szCs w:val="18"/>
     </w:rPr>
   </w:style>
+  <w:style w:type="character" w:styleId="Numrodepage">
+    <w:name w:val="page number"/>
+    <w:basedOn w:val="Policepardfaut"/>
+    <w:uiPriority w:val="99"/>
+    <w:semiHidden/>
+    <w:unhideWhenUsed/>
+    <w:rsid w:val="0046140B"/>
+  </w:style>
+  <w:style w:type="table" w:styleId="Grilledutableau">
+    <w:name w:val="Table Grid"/>
+    <w:basedOn w:val="TableauNormal"/>
+    <w:uiPriority w:val="39"/>
+    <w:rsid w:val="00056383"/>
+    <w:tblPr>
+      <w:tblInd w:w="0" w:type="dxa"/>
+      <w:tblBorders>
+        <w:top w:val="single" w:sz="4" w:space="0" w:color="auto"/>
+        <w:left w:val="single" w:sz="4" w:space="0" w:color="auto"/>
+        <w:bottom w:val="single" w:sz="4" w:space="0" w:color="auto"/>
+        <w:right w:val="single" w:sz="4" w:space="0" w:color="auto"/>
+        <w:insideH w:val="single" w:sz="4" w:space="0" w:color="auto"/>
+        <w:insideV w:val="single" w:sz="4" w:space="0" w:color="auto"/>
+      </w:tblBorders>
+      <w:tblCellMar>
+        <w:top w:w="0" w:type="dxa"/>
+        <w:left w:w="108" w:type="dxa"/>
+        <w:bottom w:w="0" w:type="dxa"/>
+        <w:right w:w="108" w:type="dxa"/>
+      </w:tblCellMar>
+    </w:tblPr>
+  </w:style>
 </w:styles>
 </file>
 
@@ -7522,7 +8576,7 @@
 </file>
 
 <file path=customXml/itemProps1.xml><?xml version="1.0" encoding="utf-8"?>
-<ds:datastoreItem xmlns:ds="http://schemas.openxmlformats.org/officeDocument/2006/customXml" ds:itemID="{531BFA9E-7B01-2A45-9AEA-20E716C688B0}">
+<ds:datastoreItem xmlns:ds="http://schemas.openxmlformats.org/officeDocument/2006/customXml" ds:itemID="{0796C4D8-4182-414D-B720-79D2B5946A84}">
   <ds:schemaRefs>
     <ds:schemaRef ds:uri="http://schemas.openxmlformats.org/officeDocument/2006/bibliography"/>
   </ds:schemaRefs>

</xml_diff>

<commit_message>
rapport et lancement jeur
</commit_message>
<xml_diff>
--- a/Rapport/RAPPORT IA02 – Projet Jeu de Khan.docx
+++ b/Rapport/RAPPORT IA02 – Projet Jeu de Khan.docx
@@ -1,6 +1,6 @@
 
 <file path=word/document.xml><?xml version="1.0" encoding="utf-8"?>
-<w:document xmlns:wpc="http://schemas.microsoft.com/office/word/2010/wordprocessingCanvas" xmlns:cx="http://schemas.microsoft.com/office/drawing/2014/chartex" xmlns:cx1="http://schemas.microsoft.com/office/drawing/2015/9/8/chartex" xmlns:cx2="http://schemas.microsoft.com/office/drawing/2015/10/21/chartex" xmlns:mc="http://schemas.openxmlformats.org/markup-compatibility/2006" xmlns:o="urn:schemas-microsoft-com:office:office" xmlns:r="http://schemas.openxmlformats.org/officeDocument/2006/relationships" xmlns:m="http://schemas.openxmlformats.org/officeDocument/2006/math" xmlns:v="urn:schemas-microsoft-com:vml" xmlns:wp14="http://schemas.microsoft.com/office/word/2010/wordprocessingDrawing" xmlns:wp="http://schemas.openxmlformats.org/drawingml/2006/wordprocessingDrawing" xmlns:w10="urn:schemas-microsoft-com:office:word" xmlns:w="http://schemas.openxmlformats.org/wordprocessingml/2006/main" xmlns:w14="http://schemas.microsoft.com/office/word/2010/wordml" xmlns:w15="http://schemas.microsoft.com/office/word/2012/wordml" xmlns:w16se="http://schemas.microsoft.com/office/word/2015/wordml/symex" xmlns:wpg="http://schemas.microsoft.com/office/word/2010/wordprocessingGroup" xmlns:wpi="http://schemas.microsoft.com/office/word/2010/wordprocessingInk" xmlns:wne="http://schemas.microsoft.com/office/word/2006/wordml" xmlns:wps="http://schemas.microsoft.com/office/word/2010/wordprocessingShape" mc:Ignorable="w14 w15 w16se wp14">
+<w:document xmlns:wpc="http://schemas.microsoft.com/office/word/2010/wordprocessingCanvas" xmlns:mo="http://schemas.microsoft.com/office/mac/office/2008/main" xmlns:mc="http://schemas.openxmlformats.org/markup-compatibility/2006" xmlns:mv="urn:schemas-microsoft-com:mac:vml" xmlns:o="urn:schemas-microsoft-com:office:office" xmlns:r="http://schemas.openxmlformats.org/officeDocument/2006/relationships" xmlns:m="http://schemas.openxmlformats.org/officeDocument/2006/math" xmlns:v="urn:schemas-microsoft-com:vml" xmlns:wp14="http://schemas.microsoft.com/office/word/2010/wordprocessingDrawing" xmlns:wp="http://schemas.openxmlformats.org/drawingml/2006/wordprocessingDrawing" xmlns:w10="urn:schemas-microsoft-com:office:word" xmlns:w="http://schemas.openxmlformats.org/wordprocessingml/2006/main" xmlns:w14="http://schemas.microsoft.com/office/word/2010/wordml" xmlns:w15="http://schemas.microsoft.com/office/word/2012/wordml" xmlns:wpg="http://schemas.microsoft.com/office/word/2010/wordprocessingGroup" xmlns:wpi="http://schemas.microsoft.com/office/word/2010/wordprocessingInk" xmlns:wne="http://schemas.microsoft.com/office/word/2006/wordml" xmlns:wps="http://schemas.microsoft.com/office/word/2010/wordprocessingShape" mc:Ignorable="w14 w15 wp14">
   <w:body>
     <w:p/>
     <w:p/>
@@ -35,7 +35,7 @@
       <w:r>
         <w:rPr>
           <w:noProof/>
-          <w:lang w:eastAsia="ja-JP"/>
+          <w:lang w:eastAsia="fr-FR"/>
         </w:rPr>
         <w:drawing>
           <wp:inline distT="0" distB="0" distL="0" distR="0" wp14:anchorId="7113868D" wp14:editId="1C6114DF">
@@ -1313,7 +1313,6 @@
         </w:numPr>
         <w:rPr>
           <w:i/>
-          <w:u w:val="single"/>
           <w:lang w:val="en-US"/>
         </w:rPr>
       </w:pPr>
@@ -1322,7 +1321,6 @@
       <w:r>
         <w:rPr>
           <w:i/>
-          <w:u w:val="single"/>
           <w:lang w:val="en-US"/>
         </w:rPr>
         <w:t>pawnList</w:t>
@@ -1331,7 +1329,6 @@
       <w:r>
         <w:rPr>
           <w:i/>
-          <w:u w:val="single"/>
           <w:lang w:val="en-US"/>
         </w:rPr>
         <w:t>(</w:t>
@@ -1340,7 +1337,6 @@
       <w:r>
         <w:rPr>
           <w:i/>
-          <w:u w:val="single"/>
           <w:lang w:val="en-US"/>
         </w:rPr>
         <w:t>['S1', 'S2', 'S3', 'S4', 'S5', 'K'])</w:t>
@@ -4715,7 +4711,10 @@
         <w:pStyle w:val="PERSOTitre2"/>
       </w:pPr>
       <w:r>
-        <w:t>I – La théorie</w:t>
+        <w:t>II.1</w:t>
+      </w:r>
+      <w:r>
+        <w:t xml:space="preserve"> – La théorie</w:t>
       </w:r>
     </w:p>
     <w:p>
@@ -4731,36 +4730,20 @@
       </w:r>
       <w:proofErr w:type="spellEnd"/>
       <w:r>
-        <w:t xml:space="preserve">. On retrouve les prédicats </w:t>
-      </w:r>
-      <w:proofErr w:type="spellStart"/>
-      <w:r>
-        <w:t>eval</w:t>
-      </w:r>
-      <w:proofErr w:type="spellEnd"/>
-      <w:r>
-        <w:t>, min, max et joue.</w:t>
-      </w:r>
-    </w:p>
-    <w:p>
-      <w:pPr>
-        <w:pStyle w:val="PERSOSansRetrait"/>
-      </w:pPr>
-    </w:p>
-    <w:p>
-      <w:pPr>
-        <w:pStyle w:val="PERSOSansRetrait"/>
-      </w:pPr>
-      <w:r>
-        <w:t xml:space="preserve">Le prédicat </w:t>
-      </w:r>
-      <w:proofErr w:type="spellStart"/>
-      <w:r>
-        <w:t>eval</w:t>
-      </w:r>
-      <w:proofErr w:type="spellEnd"/>
-      <w:r>
-        <w:t xml:space="preserve"> permet d</w:t>
+        <w:t>. On retrouve les prédicats eval, min, max et joue.</w:t>
+      </w:r>
+    </w:p>
+    <w:p>
+      <w:pPr>
+        <w:pStyle w:val="PERSOSansRetrait"/>
+      </w:pPr>
+    </w:p>
+    <w:p>
+      <w:pPr>
+        <w:pStyle w:val="PERSOSansRetrait"/>
+      </w:pPr>
+      <w:r>
+        <w:t>Le prédicat eval permet d</w:t>
       </w:r>
       <w:r>
         <w:t>’attribuer un score à la situation du plateau. Plus ce score est bas, plus le joueur est proche de gagner. Cette fonction utilise une heuristique pour calculer ce score.</w:t>
@@ -4812,6 +4795,9 @@
       </w:r>
       <w:proofErr w:type="spellStart"/>
       <w:r>
+        <w:rPr>
+          <w:i/>
+        </w:rPr>
         <w:t>ie</w:t>
       </w:r>
       <w:proofErr w:type="spellEnd"/>
@@ -4853,7 +4839,13 @@
         <w:pStyle w:val="PERSOTitre2"/>
       </w:pPr>
       <w:r>
-        <w:t>II – Représentation de l’information</w:t>
+        <w:t>II</w:t>
+      </w:r>
+      <w:r>
+        <w:t>.2</w:t>
+      </w:r>
+      <w:r>
+        <w:t xml:space="preserve"> – Représentation de l’information</w:t>
       </w:r>
     </w:p>
     <w:p>
@@ -5023,6 +5015,9 @@
           <w:ilvl w:val="0"/>
           <w:numId w:val="24"/>
         </w:numPr>
+        <w:rPr>
+          <w:i/>
+        </w:rPr>
       </w:pPr>
       <w:r>
         <w:t xml:space="preserve">Lorsqu’un coup est un déplacement vers une case vide, alors </w:t>
@@ -5057,33 +5052,37 @@
       </w:r>
       <w:proofErr w:type="spellEnd"/>
       <w:r>
-        <w:t xml:space="preserve"> la case de destination. Le champ P </w:t>
+        <w:t xml:space="preserve"> la case de destination. Le champ P prends la valeur ‘V’ pour vide et les 4 champs suivants sont 0. Le prédicat permettant de tester </w:t>
+      </w:r>
+      <w:r>
+        <w:t xml:space="preserve">ce mouvement est le suivant : </w:t>
+      </w:r>
+      <w:proofErr w:type="spellStart"/>
+      <w:r>
+        <w:rPr>
+          <w:i/>
+        </w:rPr>
+        <w:t>is_simple_move</w:t>
+      </w:r>
+      <w:proofErr w:type="spellEnd"/>
+      <w:r>
+        <w:rPr>
+          <w:i/>
+        </w:rPr>
+        <w:t>((</w:t>
       </w:r>
       <w:proofErr w:type="gramStart"/>
       <w:r>
-        <w:t>prends</w:t>
+        <w:rPr>
+          <w:i/>
+        </w:rPr>
+        <w:t>_,_</w:t>
       </w:r>
       <w:proofErr w:type="gramEnd"/>
       <w:r>
-        <w:t xml:space="preserve"> la valeur ‘V’ pour vide et les 4 champs suivants sont 0. Le prédicat permettant de tester </w:t>
-      </w:r>
-      <w:r>
-        <w:t xml:space="preserve">ce mouvement est le suivant : </w:t>
-      </w:r>
-      <w:proofErr w:type="spellStart"/>
-      <w:r>
-        <w:t>is_simple_move</w:t>
-      </w:r>
-      <w:proofErr w:type="spellEnd"/>
-      <w:r>
-        <w:t>((</w:t>
-      </w:r>
-      <w:proofErr w:type="gramStart"/>
-      <w:r>
-        <w:t>_,_</w:t>
-      </w:r>
-      <w:proofErr w:type="gramEnd"/>
-      <w:r>
+        <w:rPr>
+          <w:i/>
+        </w:rPr>
         <w:t>,_,_,'V',0,0,0,0))</w:t>
       </w:r>
     </w:p>
@@ -5099,6 +5098,9 @@
           <w:ilvl w:val="0"/>
           <w:numId w:val="24"/>
         </w:numPr>
+        <w:rPr>
+          <w:i/>
+        </w:rPr>
       </w:pPr>
       <w:r>
         <w:t xml:space="preserve">Lorsqu’un coup est un déplacement vers une case occupée par un pion de l’adversaire, alors </w:t>
@@ -5133,58 +5135,56 @@
       </w:r>
       <w:proofErr w:type="spellEnd"/>
       <w:r>
-        <w:t xml:space="preserve"> la case de destination. Le champ P </w:t>
+        <w:t xml:space="preserve"> la case de destination. Le champ P prends la valeur du pion qui est sorti du jeu et les champs </w:t>
+      </w:r>
+      <w:proofErr w:type="spellStart"/>
+      <w:r>
+        <w:t>Iini</w:t>
+      </w:r>
+      <w:proofErr w:type="spellEnd"/>
+      <w:r>
+        <w:t xml:space="preserve"> et </w:t>
+      </w:r>
+      <w:proofErr w:type="spellStart"/>
+      <w:r>
+        <w:t>Jini</w:t>
+      </w:r>
+      <w:proofErr w:type="spellEnd"/>
+      <w:r>
+        <w:t xml:space="preserve"> prennent les coordonnées de la case où était ce pion sorti du jeu. Les autres champs sont nuls. Le prédicat permettant de tester ce mouvement est le suivant : </w:t>
+      </w:r>
+      <w:proofErr w:type="spellStart"/>
+      <w:r>
+        <w:rPr>
+          <w:i/>
+        </w:rPr>
+        <w:t>is_kill_pawn_move</w:t>
+      </w:r>
+      <w:proofErr w:type="spellEnd"/>
+      <w:r>
+        <w:rPr>
+          <w:i/>
+        </w:rPr>
+        <w:t>((</w:t>
       </w:r>
       <w:proofErr w:type="gramStart"/>
       <w:r>
-        <w:t>prends</w:t>
+        <w:rPr>
+          <w:i/>
+        </w:rPr>
+        <w:t>_,_</w:t>
       </w:r>
       <w:proofErr w:type="gramEnd"/>
       <w:r>
-        <w:t xml:space="preserve"> la valeur du pion qui est sorti du jeu et les champs </w:t>
-      </w:r>
-      <w:proofErr w:type="spellStart"/>
-      <w:r>
-        <w:t>Iini</w:t>
-      </w:r>
-      <w:proofErr w:type="spellEnd"/>
-      <w:r>
-        <w:t xml:space="preserve"> et </w:t>
-      </w:r>
-      <w:proofErr w:type="spellStart"/>
-      <w:r>
-        <w:t>Jini</w:t>
-      </w:r>
-      <w:proofErr w:type="spellEnd"/>
-      <w:r>
-        <w:t xml:space="preserve"> prennent les coordonnées de la case où était ce pion sorti du jeu. Les autres champs sont nuls. </w:t>
-      </w:r>
-      <w:r>
-        <w:t xml:space="preserve">Le prédicat permettant de tester ce mouvement est le suivant : </w:t>
-      </w:r>
-      <w:proofErr w:type="spellStart"/>
-      <w:r>
-        <w:t>is_kill</w:t>
-      </w:r>
-      <w:r>
-        <w:t>_pawn_move</w:t>
-      </w:r>
-      <w:proofErr w:type="spellEnd"/>
-      <w:r>
-        <w:t>((</w:t>
-      </w:r>
-      <w:proofErr w:type="gramStart"/>
-      <w:r>
-        <w:t>_,_</w:t>
-      </w:r>
-      <w:proofErr w:type="gramEnd"/>
-      <w:r>
+        <w:rPr>
+          <w:i/>
+        </w:rPr>
         <w:t>,X,Y,_,X,Y,0,0))</w:t>
       </w:r>
     </w:p>
     <w:p>
       <w:pPr>
-        <w:pStyle w:val="Paragraphedeliste"/>
+        <w:pStyle w:val="Pardeliste"/>
       </w:pPr>
     </w:p>
     <w:p>
@@ -5199,65 +5199,66 @@
         <w:t xml:space="preserve">Lorsqu’un coup est un placement d’un pion sur une case alors </w:t>
       </w:r>
       <w:r>
-        <w:t xml:space="preserve">les quatre premiers champs prennent la valeur 0. Le champ P </w:t>
+        <w:t xml:space="preserve">les quatre premiers champs prennent la valeur 0. Le champ P prends la valeur du pion qui rentre dans la partie. Les champs </w:t>
+      </w:r>
+      <w:proofErr w:type="spellStart"/>
+      <w:r>
+        <w:t>Iini</w:t>
+      </w:r>
+      <w:proofErr w:type="spellEnd"/>
+      <w:r>
+        <w:t xml:space="preserve"> et </w:t>
+      </w:r>
+      <w:proofErr w:type="spellStart"/>
+      <w:r>
+        <w:t>Jini</w:t>
+      </w:r>
+      <w:proofErr w:type="spellEnd"/>
+      <w:r>
+        <w:t xml:space="preserve"> prennent la valeur 0. Enfin les champs </w:t>
+      </w:r>
+      <w:proofErr w:type="spellStart"/>
+      <w:r>
+        <w:t>Ifin</w:t>
+      </w:r>
+      <w:proofErr w:type="spellEnd"/>
+      <w:r>
+        <w:t xml:space="preserve"> et </w:t>
+      </w:r>
+      <w:proofErr w:type="spellStart"/>
+      <w:r>
+        <w:t>Jfin</w:t>
+      </w:r>
+      <w:proofErr w:type="spellEnd"/>
+      <w:r>
+        <w:t xml:space="preserve"> prennent les coordonnées de la destination du pion. Le prédicat permettant de tester ce mouvement est le suivant : </w:t>
+      </w:r>
+      <w:proofErr w:type="spellStart"/>
+      <w:r>
+        <w:rPr>
+          <w:i/>
+        </w:rPr>
+        <w:t>is_placement_</w:t>
       </w:r>
       <w:proofErr w:type="gramStart"/>
       <w:r>
-        <w:t>prends</w:t>
+        <w:rPr>
+          <w:i/>
+        </w:rPr>
+        <w:t>move</w:t>
+      </w:r>
+      <w:proofErr w:type="spellEnd"/>
+      <w:r>
+        <w:rPr>
+          <w:i/>
+        </w:rPr>
+        <w:t>(</w:t>
       </w:r>
       <w:proofErr w:type="gramEnd"/>
       <w:r>
-        <w:t xml:space="preserve"> la valeur du pion qui rentre dans la partie. Les champs </w:t>
-      </w:r>
-      <w:proofErr w:type="spellStart"/>
-      <w:r>
-        <w:t>Iini</w:t>
-      </w:r>
-      <w:proofErr w:type="spellEnd"/>
-      <w:r>
-        <w:t xml:space="preserve"> et </w:t>
-      </w:r>
-      <w:proofErr w:type="spellStart"/>
-      <w:r>
-        <w:t>Jini</w:t>
-      </w:r>
-      <w:proofErr w:type="spellEnd"/>
-      <w:r>
-        <w:t xml:space="preserve"> prennent la valeur 0. Enfin les champs </w:t>
-      </w:r>
-      <w:proofErr w:type="spellStart"/>
-      <w:r>
-        <w:t>Ifin</w:t>
-      </w:r>
-      <w:proofErr w:type="spellEnd"/>
-      <w:r>
-        <w:t xml:space="preserve"> et </w:t>
-      </w:r>
-      <w:proofErr w:type="spellStart"/>
-      <w:r>
-        <w:t>Jfin</w:t>
-      </w:r>
-      <w:proofErr w:type="spellEnd"/>
-      <w:r>
-        <w:t xml:space="preserve"> prennent les coordonnées de la destination du pion. </w:t>
-      </w:r>
-      <w:r>
-        <w:t xml:space="preserve">Le prédicat permettant de tester ce mouvement est le suivant : </w:t>
-      </w:r>
-      <w:proofErr w:type="spellStart"/>
-      <w:r>
-        <w:t>is_placement_</w:t>
-      </w:r>
-      <w:proofErr w:type="gramStart"/>
-      <w:r>
-        <w:t>move</w:t>
-      </w:r>
-      <w:proofErr w:type="spellEnd"/>
-      <w:r>
-        <w:t>(</w:t>
-      </w:r>
-      <w:proofErr w:type="gramEnd"/>
-      <w:r>
+        <w:rPr>
+          <w:i/>
+        </w:rPr>
         <w:t>(0,0,0,0,_,0,0,_,_))</w:t>
       </w:r>
     </w:p>
@@ -5276,7 +5277,10 @@
       </w:pPr>
       <w:r>
         <w:lastRenderedPageBreak/>
-        <w:t>III – Prolog</w:t>
+        <w:t>II.3</w:t>
+      </w:r>
+      <w:r>
+        <w:t xml:space="preserve"> – Prolog</w:t>
       </w:r>
     </w:p>
     <w:p>
@@ -5301,39 +5305,66 @@
       </w:r>
       <w:proofErr w:type="spellStart"/>
       <w:r>
+        <w:rPr>
+          <w:i/>
+        </w:rPr>
         <w:t>is_that_pawn_in_</w:t>
       </w:r>
       <w:proofErr w:type="gramStart"/>
       <w:r>
+        <w:rPr>
+          <w:i/>
+        </w:rPr>
         <w:t>range</w:t>
       </w:r>
       <w:proofErr w:type="spellEnd"/>
       <w:r>
+        <w:rPr>
+          <w:i/>
+        </w:rPr>
         <w:t>(</w:t>
       </w:r>
       <w:proofErr w:type="spellStart"/>
       <w:proofErr w:type="gramEnd"/>
       <w:r>
+        <w:rPr>
+          <w:i/>
+        </w:rPr>
         <w:t>MoveList</w:t>
       </w:r>
       <w:proofErr w:type="spellEnd"/>
       <w:r>
+        <w:rPr>
+          <w:i/>
+        </w:rPr>
         <w:t xml:space="preserve">, </w:t>
       </w:r>
       <w:proofErr w:type="spellStart"/>
       <w:r>
+        <w:rPr>
+          <w:i/>
+        </w:rPr>
         <w:t>Pawn</w:t>
       </w:r>
       <w:proofErr w:type="spellEnd"/>
       <w:r>
+        <w:rPr>
+          <w:i/>
+        </w:rPr>
         <w:t xml:space="preserve">, </w:t>
       </w:r>
       <w:proofErr w:type="spellStart"/>
       <w:r>
+        <w:rPr>
+          <w:i/>
+        </w:rPr>
         <w:t>JoueurAdverse</w:t>
       </w:r>
       <w:proofErr w:type="spellEnd"/>
       <w:r>
+        <w:rPr>
+          <w:i/>
+        </w:rPr>
         <w:t>, X, Y)</w:t>
       </w:r>
       <w:r>
@@ -5354,42 +5385,72 @@
       </w:r>
       <w:proofErr w:type="spellStart"/>
       <w:r>
+        <w:rPr>
+          <w:i/>
+        </w:rPr>
         <w:t>get_IAMoveFormat</w:t>
       </w:r>
       <w:proofErr w:type="spellEnd"/>
       <w:r>
+        <w:rPr>
+          <w:i/>
+        </w:rPr>
         <w:t xml:space="preserve"> (</w:t>
       </w:r>
       <w:proofErr w:type="spellStart"/>
       <w:r>
+        <w:rPr>
+          <w:i/>
+        </w:rPr>
         <w:t>JoueurActif</w:t>
       </w:r>
       <w:proofErr w:type="spellEnd"/>
       <w:r>
+        <w:rPr>
+          <w:i/>
+        </w:rPr>
         <w:t xml:space="preserve">, </w:t>
       </w:r>
       <w:proofErr w:type="spellStart"/>
       <w:r>
+        <w:rPr>
+          <w:i/>
+        </w:rPr>
         <w:t>JoueurAdverse</w:t>
       </w:r>
       <w:proofErr w:type="spellEnd"/>
       <w:r>
+        <w:rPr>
+          <w:i/>
+        </w:rPr>
         <w:t xml:space="preserve">, X, Y, </w:t>
       </w:r>
       <w:proofErr w:type="spellStart"/>
       <w:r>
+        <w:rPr>
+          <w:i/>
+        </w:rPr>
         <w:t>MyPawn</w:t>
       </w:r>
       <w:proofErr w:type="spellEnd"/>
       <w:r>
+        <w:rPr>
+          <w:i/>
+        </w:rPr>
         <w:t>, (</w:t>
       </w:r>
       <w:proofErr w:type="gramStart"/>
       <w:r>
+        <w:rPr>
+          <w:i/>
+        </w:rPr>
         <w:t>I,J</w:t>
       </w:r>
       <w:proofErr w:type="gramEnd"/>
       <w:r>
+        <w:rPr>
+          <w:i/>
+        </w:rPr>
         <w:t>), Move)</w:t>
       </w:r>
       <w:r>
@@ -5397,6 +5458,9 @@
       </w:r>
       <w:proofErr w:type="spellStart"/>
       <w:r>
+        <w:rPr>
+          <w:i/>
+        </w:rPr>
         <w:t>possible_moves</w:t>
       </w:r>
       <w:proofErr w:type="spellEnd"/>
@@ -5418,47 +5482,80 @@
       </w:r>
       <w:proofErr w:type="spellStart"/>
       <w:r>
+        <w:rPr>
+          <w:i/>
+        </w:rPr>
         <w:t>get_pawn_</w:t>
       </w:r>
       <w:proofErr w:type="gramStart"/>
       <w:r>
+        <w:rPr>
+          <w:i/>
+        </w:rPr>
         <w:t>moves</w:t>
       </w:r>
       <w:proofErr w:type="spellEnd"/>
       <w:r>
+        <w:rPr>
+          <w:i/>
+        </w:rPr>
         <w:t>(</w:t>
       </w:r>
       <w:proofErr w:type="spellStart"/>
       <w:proofErr w:type="gramEnd"/>
       <w:r>
+        <w:rPr>
+          <w:i/>
+        </w:rPr>
         <w:t>JoueurActif</w:t>
       </w:r>
       <w:proofErr w:type="spellEnd"/>
       <w:r>
+        <w:rPr>
+          <w:i/>
+        </w:rPr>
         <w:t xml:space="preserve">, </w:t>
       </w:r>
       <w:proofErr w:type="spellStart"/>
       <w:r>
+        <w:rPr>
+          <w:i/>
+        </w:rPr>
         <w:t>JoueurAdverse</w:t>
       </w:r>
       <w:proofErr w:type="spellEnd"/>
       <w:r>
+        <w:rPr>
+          <w:i/>
+        </w:rPr>
         <w:t xml:space="preserve">, </w:t>
       </w:r>
       <w:proofErr w:type="spellStart"/>
       <w:r>
+        <w:rPr>
+          <w:i/>
+        </w:rPr>
         <w:t>Pawn</w:t>
       </w:r>
       <w:proofErr w:type="spellEnd"/>
       <w:r>
+        <w:rPr>
+          <w:i/>
+        </w:rPr>
         <w:t xml:space="preserve">, </w:t>
       </w:r>
       <w:proofErr w:type="spellStart"/>
       <w:r>
+        <w:rPr>
+          <w:i/>
+        </w:rPr>
         <w:t>MoveList</w:t>
       </w:r>
       <w:proofErr w:type="spellEnd"/>
       <w:r>
+        <w:rPr>
+          <w:i/>
+        </w:rPr>
         <w:t>)</w:t>
       </w:r>
       <w:r>
@@ -5479,6 +5576,9 @@
       </w:r>
       <w:proofErr w:type="spellStart"/>
       <w:r>
+        <w:rPr>
+          <w:i/>
+        </w:rPr>
         <w:t>apply_move</w:t>
       </w:r>
       <w:proofErr w:type="spellEnd"/>
@@ -5487,29 +5587,220 @@
       </w:r>
       <w:proofErr w:type="spellStart"/>
       <w:r>
+        <w:rPr>
+          <w:i/>
+        </w:rPr>
         <w:t>revert_move</w:t>
       </w:r>
       <w:proofErr w:type="spellEnd"/>
       <w:r>
         <w:t xml:space="preserve"> permettent respectivement d’appliquer un mouvement du format de mouvement propre à l’intelligence artificielle ou de l’annuler.</w:t>
       </w:r>
+    </w:p>
+    <w:p>
+      <w:pPr>
+        <w:pStyle w:val="PERSOSansRetrait"/>
+      </w:pPr>
+    </w:p>
+    <w:p>
+      <w:pPr>
+        <w:pStyle w:val="PERSOSansRetrait"/>
+      </w:pPr>
+    </w:p>
+    <w:p>
+      <w:pPr>
+        <w:pStyle w:val="PERSOSansRetrait"/>
+      </w:pPr>
+    </w:p>
+    <w:p>
+      <w:pPr>
+        <w:pStyle w:val="PERSOSansRetrait"/>
+      </w:pPr>
+    </w:p>
+    <w:p>
+      <w:pPr>
+        <w:pStyle w:val="PERSOSansRetrait"/>
+      </w:pPr>
+    </w:p>
+    <w:p>
+      <w:pPr>
+        <w:pStyle w:val="PERSOTitre1"/>
+      </w:pPr>
+      <w:r>
+        <w:t>II</w:t>
+      </w:r>
+      <w:r>
+        <w:t>I</w:t>
+      </w:r>
+      <w:r>
+        <w:t xml:space="preserve"> – </w:t>
+      </w:r>
+      <w:r>
+        <w:t>Difficultés rencontrées et améliorations possibles</w:t>
+      </w:r>
+    </w:p>
+    <w:p>
+      <w:pPr>
+        <w:pStyle w:val="PERSOTitre2"/>
+      </w:pPr>
+      <w:r>
+        <w:t>I.1 – Difficultés rencontrées</w:t>
+      </w:r>
+    </w:p>
+    <w:p>
+      <w:pPr>
+        <w:pStyle w:val="PERSOSansRetrait"/>
+      </w:pPr>
+      <w:r>
+        <w:t xml:space="preserve">La principale difficulté que nous avons rencontrée est la prise en main du langage de programmation </w:t>
+      </w:r>
+      <w:r>
+        <w:rPr>
+          <w:i/>
+        </w:rPr>
+        <w:t>Prolog</w:t>
+      </w:r>
+      <w:r>
+        <w:t>. Ce dernier est à l’opposé de ce que l’on a l’habitude de faire en termes d’habitudes de réflexion et de conception d’un programme informatique.</w:t>
+      </w:r>
+    </w:p>
+    <w:p>
+      <w:pPr>
+        <w:pStyle w:val="PERSOSansRetrait"/>
+      </w:pPr>
+      <w:r>
+        <w:t>On ne compte plus les heures passées à bloquer sur un problème de syntaxe extrêmement simple au final.</w:t>
+      </w:r>
+    </w:p>
+    <w:p>
+      <w:pPr>
+        <w:pStyle w:val="PERSOSansRetrait"/>
+      </w:pPr>
+      <w:r>
+        <w:t xml:space="preserve">Le débogage sur </w:t>
+      </w:r>
+      <w:r>
+        <w:rPr>
+          <w:i/>
+        </w:rPr>
+        <w:t>Prolog</w:t>
+      </w:r>
+      <w:r>
+        <w:t xml:space="preserve"> est aussi un problème. Nous n’avons pas réussi à faire fonctionner les outils de </w:t>
+      </w:r>
+      <w:proofErr w:type="spellStart"/>
+      <w:r>
+        <w:t>debug</w:t>
+      </w:r>
+      <w:proofErr w:type="spellEnd"/>
+      <w:r>
+        <w:t xml:space="preserve"> qui apparemment existent sur </w:t>
+      </w:r>
+      <w:proofErr w:type="spellStart"/>
+      <w:r>
+        <w:rPr>
+          <w:i/>
+        </w:rPr>
+        <w:t>Swi</w:t>
+      </w:r>
+      <w:proofErr w:type="spellEnd"/>
+      <w:r>
+        <w:rPr>
+          <w:i/>
+        </w:rPr>
+        <w:t>-Prolog</w:t>
+      </w:r>
+      <w:r>
+        <w:t xml:space="preserve"> et avons dû débugger à la main, grâce au prédicat </w:t>
+      </w:r>
+      <w:r>
+        <w:rPr>
+          <w:i/>
+        </w:rPr>
+        <w:t>write</w:t>
+      </w:r>
+      <w:r>
+        <w:t>.</w:t>
+      </w:r>
+    </w:p>
+    <w:p>
+      <w:pPr>
+        <w:pStyle w:val="PERSOSansRetrait"/>
+        <w:ind w:firstLine="0"/>
+      </w:pPr>
+    </w:p>
+    <w:p>
+      <w:pPr>
+        <w:pStyle w:val="PERSOSansRetrait"/>
+      </w:pPr>
+      <w:r>
+        <w:t xml:space="preserve">Une autre difficulté rencontrée fut de mettre en place des boucles de contrôle des saisies faites par l’utilisateur. Extrêmement simple à faire en programmation procédurale classique, cela s’est révélé un peu plus compliqué sur </w:t>
+      </w:r>
+      <w:r>
+        <w:rPr>
+          <w:i/>
+        </w:rPr>
+        <w:t>Prolog</w:t>
+      </w:r>
+      <w:r>
+        <w:t xml:space="preserve">, même si nous avons finalement réussi. L’astuce était d’éviter d’être piégé dans le </w:t>
+      </w:r>
+      <w:proofErr w:type="spellStart"/>
+      <w:r>
+        <w:rPr>
+          <w:i/>
+        </w:rPr>
+        <w:t>backtracking</w:t>
+      </w:r>
+      <w:proofErr w:type="spellEnd"/>
+      <w:r>
+        <w:t>.</w:t>
+      </w:r>
+    </w:p>
+    <w:p>
+      <w:pPr>
+        <w:pStyle w:val="PERSOSansRetrait"/>
+      </w:pPr>
+    </w:p>
+    <w:p>
+      <w:pPr>
+        <w:pStyle w:val="PERSOSansRetrait"/>
+      </w:pPr>
+    </w:p>
+    <w:p>
+      <w:pPr>
+        <w:pStyle w:val="PERSOTitre2"/>
+      </w:pPr>
+      <w:r>
+        <w:t>I</w:t>
+      </w:r>
+      <w:r>
+        <w:t>.2</w:t>
+      </w:r>
+      <w:r>
+        <w:t xml:space="preserve"> – </w:t>
+      </w:r>
+      <w:r>
+        <w:t>Amélioration</w:t>
+      </w:r>
+    </w:p>
+    <w:p>
+      <w:pPr>
+        <w:pStyle w:val="PERSOSansRetrait"/>
+      </w:pPr>
+      <w:r>
+        <w:t>Nous sommes déçus de ne pas avoir eu le temps de finir l’implémentation de l’intelligence artificielle. Celle-ci marche pour un temps mais plus la profondeur de recherche du meilleur coup est grande, plus l’IA renvoie faux rapidement et met fin au jeu.</w:t>
+      </w:r>
+    </w:p>
+    <w:p>
+      <w:pPr>
+        <w:pStyle w:val="PERSOSansRetrait"/>
+      </w:pPr>
     </w:p>
     <w:p>
       <w:pPr>
         <w:ind w:firstLine="0"/>
         <w:contextualSpacing w:val="0"/>
-        <w:rPr>
-          <w:rFonts w:eastAsiaTheme="minorEastAsia"/>
-          <w:lang w:eastAsia="fr-FR"/>
-        </w:rPr>
-      </w:pPr>
-      <w:r>
-        <w:br w:type="page"/>
-      </w:r>
-    </w:p>
-    <w:p>
-      <w:pPr>
-        <w:pStyle w:val="PERSOSansRetrait"/>
       </w:pPr>
       <w:bookmarkStart w:id="15" w:name="_GoBack"/>
       <w:bookmarkEnd w:id="15"/>
@@ -5532,7 +5823,7 @@
 </file>
 
 <file path=word/endnotes.xml><?xml version="1.0" encoding="utf-8"?>
-<w:endnotes xmlns:wpc="http://schemas.microsoft.com/office/word/2010/wordprocessingCanvas" xmlns:cx="http://schemas.microsoft.com/office/drawing/2014/chartex" xmlns:cx1="http://schemas.microsoft.com/office/drawing/2015/9/8/chartex" xmlns:cx2="http://schemas.microsoft.com/office/drawing/2015/10/21/chartex" xmlns:mc="http://schemas.openxmlformats.org/markup-compatibility/2006" xmlns:o="urn:schemas-microsoft-com:office:office" xmlns:r="http://schemas.openxmlformats.org/officeDocument/2006/relationships" xmlns:m="http://schemas.openxmlformats.org/officeDocument/2006/math" xmlns:v="urn:schemas-microsoft-com:vml" xmlns:wp14="http://schemas.microsoft.com/office/word/2010/wordprocessingDrawing" xmlns:wp="http://schemas.openxmlformats.org/drawingml/2006/wordprocessingDrawing" xmlns:w10="urn:schemas-microsoft-com:office:word" xmlns:w="http://schemas.openxmlformats.org/wordprocessingml/2006/main" xmlns:w14="http://schemas.microsoft.com/office/word/2010/wordml" xmlns:w15="http://schemas.microsoft.com/office/word/2012/wordml" xmlns:w16se="http://schemas.microsoft.com/office/word/2015/wordml/symex" xmlns:wpg="http://schemas.microsoft.com/office/word/2010/wordprocessingGroup" xmlns:wpi="http://schemas.microsoft.com/office/word/2010/wordprocessingInk" xmlns:wne="http://schemas.microsoft.com/office/word/2006/wordml" xmlns:wps="http://schemas.microsoft.com/office/word/2010/wordprocessingShape" mc:Ignorable="w14 w15 w16se wp14">
+<w:endnotes xmlns:wpc="http://schemas.microsoft.com/office/word/2010/wordprocessingCanvas" xmlns:mo="http://schemas.microsoft.com/office/mac/office/2008/main" xmlns:mc="http://schemas.openxmlformats.org/markup-compatibility/2006" xmlns:mv="urn:schemas-microsoft-com:mac:vml" xmlns:o="urn:schemas-microsoft-com:office:office" xmlns:r="http://schemas.openxmlformats.org/officeDocument/2006/relationships" xmlns:m="http://schemas.openxmlformats.org/officeDocument/2006/math" xmlns:v="urn:schemas-microsoft-com:vml" xmlns:wp14="http://schemas.microsoft.com/office/word/2010/wordprocessingDrawing" xmlns:wp="http://schemas.openxmlformats.org/drawingml/2006/wordprocessingDrawing" xmlns:w10="urn:schemas-microsoft-com:office:word" xmlns:w="http://schemas.openxmlformats.org/wordprocessingml/2006/main" xmlns:w14="http://schemas.microsoft.com/office/word/2010/wordml" xmlns:w15="http://schemas.microsoft.com/office/word/2012/wordml" xmlns:wpg="http://schemas.microsoft.com/office/word/2010/wordprocessingGroup" xmlns:wpi="http://schemas.microsoft.com/office/word/2010/wordprocessingInk" xmlns:wne="http://schemas.microsoft.com/office/word/2006/wordml" xmlns:wps="http://schemas.microsoft.com/office/word/2010/wordprocessingShape" mc:Ignorable="w14 w15 wp14">
   <w:endnote w:type="separator" w:id="-1">
     <w:p>
       <w:r>
@@ -5551,7 +5842,7 @@
 </file>
 
 <file path=word/footer1.xml><?xml version="1.0" encoding="utf-8"?>
-<w:ftr xmlns:wpc="http://schemas.microsoft.com/office/word/2010/wordprocessingCanvas" xmlns:cx="http://schemas.microsoft.com/office/drawing/2014/chartex" xmlns:cx1="http://schemas.microsoft.com/office/drawing/2015/9/8/chartex" xmlns:cx2="http://schemas.microsoft.com/office/drawing/2015/10/21/chartex" xmlns:mc="http://schemas.openxmlformats.org/markup-compatibility/2006" xmlns:o="urn:schemas-microsoft-com:office:office" xmlns:r="http://schemas.openxmlformats.org/officeDocument/2006/relationships" xmlns:m="http://schemas.openxmlformats.org/officeDocument/2006/math" xmlns:v="urn:schemas-microsoft-com:vml" xmlns:wp14="http://schemas.microsoft.com/office/word/2010/wordprocessingDrawing" xmlns:wp="http://schemas.openxmlformats.org/drawingml/2006/wordprocessingDrawing" xmlns:w10="urn:schemas-microsoft-com:office:word" xmlns:w="http://schemas.openxmlformats.org/wordprocessingml/2006/main" xmlns:w14="http://schemas.microsoft.com/office/word/2010/wordml" xmlns:w15="http://schemas.microsoft.com/office/word/2012/wordml" xmlns:w16se="http://schemas.microsoft.com/office/word/2015/wordml/symex" xmlns:wpg="http://schemas.microsoft.com/office/word/2010/wordprocessingGroup" xmlns:wpi="http://schemas.microsoft.com/office/word/2010/wordprocessingInk" xmlns:wne="http://schemas.microsoft.com/office/word/2006/wordml" xmlns:wps="http://schemas.microsoft.com/office/word/2010/wordprocessingShape" mc:Ignorable="w14 w15 w16se wp14">
+<w:ftr xmlns:wpc="http://schemas.microsoft.com/office/word/2010/wordprocessingCanvas" xmlns:mo="http://schemas.microsoft.com/office/mac/office/2008/main" xmlns:mc="http://schemas.openxmlformats.org/markup-compatibility/2006" xmlns:mv="urn:schemas-microsoft-com:mac:vml" xmlns:o="urn:schemas-microsoft-com:office:office" xmlns:r="http://schemas.openxmlformats.org/officeDocument/2006/relationships" xmlns:m="http://schemas.openxmlformats.org/officeDocument/2006/math" xmlns:v="urn:schemas-microsoft-com:vml" xmlns:wp14="http://schemas.microsoft.com/office/word/2010/wordprocessingDrawing" xmlns:wp="http://schemas.openxmlformats.org/drawingml/2006/wordprocessingDrawing" xmlns:w10="urn:schemas-microsoft-com:office:word" xmlns:w="http://schemas.openxmlformats.org/wordprocessingml/2006/main" xmlns:w14="http://schemas.microsoft.com/office/word/2010/wordml" xmlns:w15="http://schemas.microsoft.com/office/word/2012/wordml" xmlns:wpg="http://schemas.microsoft.com/office/word/2010/wordprocessingGroup" xmlns:wpi="http://schemas.microsoft.com/office/word/2010/wordprocessingInk" xmlns:wne="http://schemas.microsoft.com/office/word/2006/wordml" xmlns:wps="http://schemas.microsoft.com/office/word/2010/wordprocessingShape" mc:Ignorable="w14 w15 wp14">
   <w:p>
     <w:pPr>
       <w:pStyle w:val="Pieddepage"/>
@@ -5589,7 +5880,7 @@
 </file>
 
 <file path=word/footer2.xml><?xml version="1.0" encoding="utf-8"?>
-<w:ftr xmlns:wpc="http://schemas.microsoft.com/office/word/2010/wordprocessingCanvas" xmlns:cx="http://schemas.microsoft.com/office/drawing/2014/chartex" xmlns:cx1="http://schemas.microsoft.com/office/drawing/2015/9/8/chartex" xmlns:cx2="http://schemas.microsoft.com/office/drawing/2015/10/21/chartex" xmlns:mc="http://schemas.openxmlformats.org/markup-compatibility/2006" xmlns:o="urn:schemas-microsoft-com:office:office" xmlns:r="http://schemas.openxmlformats.org/officeDocument/2006/relationships" xmlns:m="http://schemas.openxmlformats.org/officeDocument/2006/math" xmlns:v="urn:schemas-microsoft-com:vml" xmlns:wp14="http://schemas.microsoft.com/office/word/2010/wordprocessingDrawing" xmlns:wp="http://schemas.openxmlformats.org/drawingml/2006/wordprocessingDrawing" xmlns:w10="urn:schemas-microsoft-com:office:word" xmlns:w="http://schemas.openxmlformats.org/wordprocessingml/2006/main" xmlns:w14="http://schemas.microsoft.com/office/word/2010/wordml" xmlns:w15="http://schemas.microsoft.com/office/word/2012/wordml" xmlns:w16se="http://schemas.microsoft.com/office/word/2015/wordml/symex" xmlns:wpg="http://schemas.microsoft.com/office/word/2010/wordprocessingGroup" xmlns:wpi="http://schemas.microsoft.com/office/word/2010/wordprocessingInk" xmlns:wne="http://schemas.microsoft.com/office/word/2006/wordml" xmlns:wps="http://schemas.microsoft.com/office/word/2010/wordprocessingShape" mc:Ignorable="w14 w15 w16se wp14">
+<w:ftr xmlns:wpc="http://schemas.microsoft.com/office/word/2010/wordprocessingCanvas" xmlns:mo="http://schemas.microsoft.com/office/mac/office/2008/main" xmlns:mc="http://schemas.openxmlformats.org/markup-compatibility/2006" xmlns:mv="urn:schemas-microsoft-com:mac:vml" xmlns:o="urn:schemas-microsoft-com:office:office" xmlns:r="http://schemas.openxmlformats.org/officeDocument/2006/relationships" xmlns:m="http://schemas.openxmlformats.org/officeDocument/2006/math" xmlns:v="urn:schemas-microsoft-com:vml" xmlns:wp14="http://schemas.microsoft.com/office/word/2010/wordprocessingDrawing" xmlns:wp="http://schemas.openxmlformats.org/drawingml/2006/wordprocessingDrawing" xmlns:w10="urn:schemas-microsoft-com:office:word" xmlns:w="http://schemas.openxmlformats.org/wordprocessingml/2006/main" xmlns:w14="http://schemas.microsoft.com/office/word/2010/wordml" xmlns:w15="http://schemas.microsoft.com/office/word/2012/wordml" xmlns:wpg="http://schemas.microsoft.com/office/word/2010/wordprocessingGroup" xmlns:wpi="http://schemas.microsoft.com/office/word/2010/wordprocessingInk" xmlns:wne="http://schemas.microsoft.com/office/word/2006/wordml" xmlns:wps="http://schemas.microsoft.com/office/word/2010/wordprocessingShape" mc:Ignorable="w14 w15 wp14">
   <w:p>
     <w:pPr>
       <w:pStyle w:val="Pieddepage"/>
@@ -5640,7 +5931,7 @@
 </file>
 
 <file path=word/footer3.xml><?xml version="1.0" encoding="utf-8"?>
-<w:ftr xmlns:wpc="http://schemas.microsoft.com/office/word/2010/wordprocessingCanvas" xmlns:cx="http://schemas.microsoft.com/office/drawing/2014/chartex" xmlns:cx1="http://schemas.microsoft.com/office/drawing/2015/9/8/chartex" xmlns:cx2="http://schemas.microsoft.com/office/drawing/2015/10/21/chartex" xmlns:mc="http://schemas.openxmlformats.org/markup-compatibility/2006" xmlns:o="urn:schemas-microsoft-com:office:office" xmlns:r="http://schemas.openxmlformats.org/officeDocument/2006/relationships" xmlns:m="http://schemas.openxmlformats.org/officeDocument/2006/math" xmlns:v="urn:schemas-microsoft-com:vml" xmlns:wp14="http://schemas.microsoft.com/office/word/2010/wordprocessingDrawing" xmlns:wp="http://schemas.openxmlformats.org/drawingml/2006/wordprocessingDrawing" xmlns:w10="urn:schemas-microsoft-com:office:word" xmlns:w="http://schemas.openxmlformats.org/wordprocessingml/2006/main" xmlns:w14="http://schemas.microsoft.com/office/word/2010/wordml" xmlns:w15="http://schemas.microsoft.com/office/word/2012/wordml" xmlns:w16se="http://schemas.microsoft.com/office/word/2015/wordml/symex" xmlns:wpg="http://schemas.microsoft.com/office/word/2010/wordprocessingGroup" xmlns:wpi="http://schemas.microsoft.com/office/word/2010/wordprocessingInk" xmlns:wne="http://schemas.microsoft.com/office/word/2006/wordml" xmlns:wps="http://schemas.microsoft.com/office/word/2010/wordprocessingShape" mc:Ignorable="w14 w15 w16se wp14">
+<w:ftr xmlns:wpc="http://schemas.microsoft.com/office/word/2010/wordprocessingCanvas" xmlns:mo="http://schemas.microsoft.com/office/mac/office/2008/main" xmlns:mc="http://schemas.openxmlformats.org/markup-compatibility/2006" xmlns:mv="urn:schemas-microsoft-com:mac:vml" xmlns:o="urn:schemas-microsoft-com:office:office" xmlns:r="http://schemas.openxmlformats.org/officeDocument/2006/relationships" xmlns:m="http://schemas.openxmlformats.org/officeDocument/2006/math" xmlns:v="urn:schemas-microsoft-com:vml" xmlns:wp14="http://schemas.microsoft.com/office/word/2010/wordprocessingDrawing" xmlns:wp="http://schemas.openxmlformats.org/drawingml/2006/wordprocessingDrawing" xmlns:w10="urn:schemas-microsoft-com:office:word" xmlns:w="http://schemas.openxmlformats.org/wordprocessingml/2006/main" xmlns:w14="http://schemas.microsoft.com/office/word/2010/wordml" xmlns:w15="http://schemas.microsoft.com/office/word/2012/wordml" xmlns:wpg="http://schemas.microsoft.com/office/word/2010/wordprocessingGroup" xmlns:wpi="http://schemas.microsoft.com/office/word/2010/wordprocessingInk" xmlns:wne="http://schemas.microsoft.com/office/word/2006/wordml" xmlns:wps="http://schemas.microsoft.com/office/word/2010/wordprocessingShape" mc:Ignorable="w14 w15 wp14">
   <w:p>
     <w:pPr>
       <w:pStyle w:val="Pieddepage"/>
@@ -5650,7 +5941,7 @@
 </file>
 
 <file path=word/footnotes.xml><?xml version="1.0" encoding="utf-8"?>
-<w:footnotes xmlns:wpc="http://schemas.microsoft.com/office/word/2010/wordprocessingCanvas" xmlns:cx="http://schemas.microsoft.com/office/drawing/2014/chartex" xmlns:cx1="http://schemas.microsoft.com/office/drawing/2015/9/8/chartex" xmlns:cx2="http://schemas.microsoft.com/office/drawing/2015/10/21/chartex" xmlns:mc="http://schemas.openxmlformats.org/markup-compatibility/2006" xmlns:o="urn:schemas-microsoft-com:office:office" xmlns:r="http://schemas.openxmlformats.org/officeDocument/2006/relationships" xmlns:m="http://schemas.openxmlformats.org/officeDocument/2006/math" xmlns:v="urn:schemas-microsoft-com:vml" xmlns:wp14="http://schemas.microsoft.com/office/word/2010/wordprocessingDrawing" xmlns:wp="http://schemas.openxmlformats.org/drawingml/2006/wordprocessingDrawing" xmlns:w10="urn:schemas-microsoft-com:office:word" xmlns:w="http://schemas.openxmlformats.org/wordprocessingml/2006/main" xmlns:w14="http://schemas.microsoft.com/office/word/2010/wordml" xmlns:w15="http://schemas.microsoft.com/office/word/2012/wordml" xmlns:w16se="http://schemas.microsoft.com/office/word/2015/wordml/symex" xmlns:wpg="http://schemas.microsoft.com/office/word/2010/wordprocessingGroup" xmlns:wpi="http://schemas.microsoft.com/office/word/2010/wordprocessingInk" xmlns:wne="http://schemas.microsoft.com/office/word/2006/wordml" xmlns:wps="http://schemas.microsoft.com/office/word/2010/wordprocessingShape" mc:Ignorable="w14 w15 w16se wp14">
+<w:footnotes xmlns:wpc="http://schemas.microsoft.com/office/word/2010/wordprocessingCanvas" xmlns:mo="http://schemas.microsoft.com/office/mac/office/2008/main" xmlns:mc="http://schemas.openxmlformats.org/markup-compatibility/2006" xmlns:mv="urn:schemas-microsoft-com:mac:vml" xmlns:o="urn:schemas-microsoft-com:office:office" xmlns:r="http://schemas.openxmlformats.org/officeDocument/2006/relationships" xmlns:m="http://schemas.openxmlformats.org/officeDocument/2006/math" xmlns:v="urn:schemas-microsoft-com:vml" xmlns:wp14="http://schemas.microsoft.com/office/word/2010/wordprocessingDrawing" xmlns:wp="http://schemas.openxmlformats.org/drawingml/2006/wordprocessingDrawing" xmlns:w10="urn:schemas-microsoft-com:office:word" xmlns:w="http://schemas.openxmlformats.org/wordprocessingml/2006/main" xmlns:w14="http://schemas.microsoft.com/office/word/2010/wordml" xmlns:w15="http://schemas.microsoft.com/office/word/2012/wordml" xmlns:wpg="http://schemas.microsoft.com/office/word/2010/wordprocessingGroup" xmlns:wpi="http://schemas.microsoft.com/office/word/2010/wordprocessingInk" xmlns:wne="http://schemas.microsoft.com/office/word/2006/wordml" xmlns:wps="http://schemas.microsoft.com/office/word/2010/wordprocessingShape" mc:Ignorable="w14 w15 wp14">
   <w:footnote w:type="separator" w:id="-1">
     <w:p>
       <w:r>
@@ -5669,7 +5960,7 @@
 </file>
 
 <file path=word/header1.xml><?xml version="1.0" encoding="utf-8"?>
-<w:hdr xmlns:wpc="http://schemas.microsoft.com/office/word/2010/wordprocessingCanvas" xmlns:cx="http://schemas.microsoft.com/office/drawing/2014/chartex" xmlns:cx1="http://schemas.microsoft.com/office/drawing/2015/9/8/chartex" xmlns:cx2="http://schemas.microsoft.com/office/drawing/2015/10/21/chartex" xmlns:mc="http://schemas.openxmlformats.org/markup-compatibility/2006" xmlns:o="urn:schemas-microsoft-com:office:office" xmlns:r="http://schemas.openxmlformats.org/officeDocument/2006/relationships" xmlns:m="http://schemas.openxmlformats.org/officeDocument/2006/math" xmlns:v="urn:schemas-microsoft-com:vml" xmlns:wp14="http://schemas.microsoft.com/office/word/2010/wordprocessingDrawing" xmlns:wp="http://schemas.openxmlformats.org/drawingml/2006/wordprocessingDrawing" xmlns:w10="urn:schemas-microsoft-com:office:word" xmlns:w="http://schemas.openxmlformats.org/wordprocessingml/2006/main" xmlns:w14="http://schemas.microsoft.com/office/word/2010/wordml" xmlns:w15="http://schemas.microsoft.com/office/word/2012/wordml" xmlns:w16se="http://schemas.microsoft.com/office/word/2015/wordml/symex" xmlns:wpg="http://schemas.microsoft.com/office/word/2010/wordprocessingGroup" xmlns:wpi="http://schemas.microsoft.com/office/word/2010/wordprocessingInk" xmlns:wne="http://schemas.microsoft.com/office/word/2006/wordml" xmlns:wps="http://schemas.microsoft.com/office/word/2010/wordprocessingShape" mc:Ignorable="w14 w15 w16se wp14">
+<w:hdr xmlns:wpc="http://schemas.microsoft.com/office/word/2010/wordprocessingCanvas" xmlns:mo="http://schemas.microsoft.com/office/mac/office/2008/main" xmlns:mc="http://schemas.openxmlformats.org/markup-compatibility/2006" xmlns:mv="urn:schemas-microsoft-com:mac:vml" xmlns:o="urn:schemas-microsoft-com:office:office" xmlns:r="http://schemas.openxmlformats.org/officeDocument/2006/relationships" xmlns:m="http://schemas.openxmlformats.org/officeDocument/2006/math" xmlns:v="urn:schemas-microsoft-com:vml" xmlns:wp14="http://schemas.microsoft.com/office/word/2010/wordprocessingDrawing" xmlns:wp="http://schemas.openxmlformats.org/drawingml/2006/wordprocessingDrawing" xmlns:w10="urn:schemas-microsoft-com:office:word" xmlns:w="http://schemas.openxmlformats.org/wordprocessingml/2006/main" xmlns:w14="http://schemas.microsoft.com/office/word/2010/wordml" xmlns:w15="http://schemas.microsoft.com/office/word/2012/wordml" xmlns:wpg="http://schemas.microsoft.com/office/word/2010/wordprocessingGroup" xmlns:wpi="http://schemas.microsoft.com/office/word/2010/wordprocessingInk" xmlns:wne="http://schemas.microsoft.com/office/word/2006/wordml" xmlns:wps="http://schemas.microsoft.com/office/word/2010/wordprocessingShape" mc:Ignorable="w14 w15 wp14">
   <w:p>
     <w:pPr>
       <w:pStyle w:val="En-tte"/>
@@ -5679,7 +5970,7 @@
 </file>
 
 <file path=word/header2.xml><?xml version="1.0" encoding="utf-8"?>
-<w:hdr xmlns:wpc="http://schemas.microsoft.com/office/word/2010/wordprocessingCanvas" xmlns:cx="http://schemas.microsoft.com/office/drawing/2014/chartex" xmlns:cx1="http://schemas.microsoft.com/office/drawing/2015/9/8/chartex" xmlns:cx2="http://schemas.microsoft.com/office/drawing/2015/10/21/chartex" xmlns:mc="http://schemas.openxmlformats.org/markup-compatibility/2006" xmlns:o="urn:schemas-microsoft-com:office:office" xmlns:r="http://schemas.openxmlformats.org/officeDocument/2006/relationships" xmlns:m="http://schemas.openxmlformats.org/officeDocument/2006/math" xmlns:v="urn:schemas-microsoft-com:vml" xmlns:wp14="http://schemas.microsoft.com/office/word/2010/wordprocessingDrawing" xmlns:wp="http://schemas.openxmlformats.org/drawingml/2006/wordprocessingDrawing" xmlns:w10="urn:schemas-microsoft-com:office:word" xmlns:w="http://schemas.openxmlformats.org/wordprocessingml/2006/main" xmlns:w14="http://schemas.microsoft.com/office/word/2010/wordml" xmlns:w15="http://schemas.microsoft.com/office/word/2012/wordml" xmlns:w16se="http://schemas.microsoft.com/office/word/2015/wordml/symex" xmlns:wpg="http://schemas.microsoft.com/office/word/2010/wordprocessingGroup" xmlns:wpi="http://schemas.microsoft.com/office/word/2010/wordprocessingInk" xmlns:wne="http://schemas.microsoft.com/office/word/2006/wordml" xmlns:wps="http://schemas.microsoft.com/office/word/2010/wordprocessingShape" mc:Ignorable="w14 w15 w16se wp14">
+<w:hdr xmlns:wpc="http://schemas.microsoft.com/office/word/2010/wordprocessingCanvas" xmlns:mo="http://schemas.microsoft.com/office/mac/office/2008/main" xmlns:mc="http://schemas.openxmlformats.org/markup-compatibility/2006" xmlns:mv="urn:schemas-microsoft-com:mac:vml" xmlns:o="urn:schemas-microsoft-com:office:office" xmlns:r="http://schemas.openxmlformats.org/officeDocument/2006/relationships" xmlns:m="http://schemas.openxmlformats.org/officeDocument/2006/math" xmlns:v="urn:schemas-microsoft-com:vml" xmlns:wp14="http://schemas.microsoft.com/office/word/2010/wordprocessingDrawing" xmlns:wp="http://schemas.openxmlformats.org/drawingml/2006/wordprocessingDrawing" xmlns:w10="urn:schemas-microsoft-com:office:word" xmlns:w="http://schemas.openxmlformats.org/wordprocessingml/2006/main" xmlns:w14="http://schemas.microsoft.com/office/word/2010/wordml" xmlns:w15="http://schemas.microsoft.com/office/word/2012/wordml" xmlns:wpg="http://schemas.microsoft.com/office/word/2010/wordprocessingGroup" xmlns:wpi="http://schemas.microsoft.com/office/word/2010/wordprocessingInk" xmlns:wne="http://schemas.microsoft.com/office/word/2006/wordml" xmlns:wps="http://schemas.microsoft.com/office/word/2010/wordprocessingShape" mc:Ignorable="w14 w15 wp14">
   <w:tbl>
     <w:tblPr>
       <w:tblStyle w:val="Grilledutableau"/>
@@ -5738,7 +6029,7 @@
 </file>
 
 <file path=word/header3.xml><?xml version="1.0" encoding="utf-8"?>
-<w:hdr xmlns:wpc="http://schemas.microsoft.com/office/word/2010/wordprocessingCanvas" xmlns:cx="http://schemas.microsoft.com/office/drawing/2014/chartex" xmlns:cx1="http://schemas.microsoft.com/office/drawing/2015/9/8/chartex" xmlns:cx2="http://schemas.microsoft.com/office/drawing/2015/10/21/chartex" xmlns:mc="http://schemas.openxmlformats.org/markup-compatibility/2006" xmlns:o="urn:schemas-microsoft-com:office:office" xmlns:r="http://schemas.openxmlformats.org/officeDocument/2006/relationships" xmlns:m="http://schemas.openxmlformats.org/officeDocument/2006/math" xmlns:v="urn:schemas-microsoft-com:vml" xmlns:wp14="http://schemas.microsoft.com/office/word/2010/wordprocessingDrawing" xmlns:wp="http://schemas.openxmlformats.org/drawingml/2006/wordprocessingDrawing" xmlns:w10="urn:schemas-microsoft-com:office:word" xmlns:w="http://schemas.openxmlformats.org/wordprocessingml/2006/main" xmlns:w14="http://schemas.microsoft.com/office/word/2010/wordml" xmlns:w15="http://schemas.microsoft.com/office/word/2012/wordml" xmlns:w16se="http://schemas.microsoft.com/office/word/2015/wordml/symex" xmlns:wpg="http://schemas.microsoft.com/office/word/2010/wordprocessingGroup" xmlns:wpi="http://schemas.microsoft.com/office/word/2010/wordprocessingInk" xmlns:wne="http://schemas.microsoft.com/office/word/2006/wordml" xmlns:wps="http://schemas.microsoft.com/office/word/2010/wordprocessingShape" mc:Ignorable="w14 w15 w16se wp14">
+<w:hdr xmlns:wpc="http://schemas.microsoft.com/office/word/2010/wordprocessingCanvas" xmlns:mo="http://schemas.microsoft.com/office/mac/office/2008/main" xmlns:mc="http://schemas.openxmlformats.org/markup-compatibility/2006" xmlns:mv="urn:schemas-microsoft-com:mac:vml" xmlns:o="urn:schemas-microsoft-com:office:office" xmlns:r="http://schemas.openxmlformats.org/officeDocument/2006/relationships" xmlns:m="http://schemas.openxmlformats.org/officeDocument/2006/math" xmlns:v="urn:schemas-microsoft-com:vml" xmlns:wp14="http://schemas.microsoft.com/office/word/2010/wordprocessingDrawing" xmlns:wp="http://schemas.openxmlformats.org/drawingml/2006/wordprocessingDrawing" xmlns:w10="urn:schemas-microsoft-com:office:word" xmlns:w="http://schemas.openxmlformats.org/wordprocessingml/2006/main" xmlns:w14="http://schemas.microsoft.com/office/word/2010/wordml" xmlns:w15="http://schemas.microsoft.com/office/word/2012/wordml" xmlns:wpg="http://schemas.microsoft.com/office/word/2010/wordprocessingGroup" xmlns:wpi="http://schemas.microsoft.com/office/word/2010/wordprocessingInk" xmlns:wne="http://schemas.microsoft.com/office/word/2006/wordml" xmlns:wps="http://schemas.microsoft.com/office/word/2010/wordprocessingShape" mc:Ignorable="w14 w15 wp14">
   <w:p>
     <w:pPr>
       <w:pStyle w:val="En-tte"/>
@@ -5748,8 +6039,8 @@
 </file>
 
 <file path=word/numbering.xml><?xml version="1.0" encoding="utf-8"?>
-<w:numbering xmlns:wpc="http://schemas.microsoft.com/office/word/2010/wordprocessingCanvas" xmlns:cx="http://schemas.microsoft.com/office/drawing/2014/chartex" xmlns:cx1="http://schemas.microsoft.com/office/drawing/2015/9/8/chartex" xmlns:cx2="http://schemas.microsoft.com/office/drawing/2015/10/21/chartex" xmlns:mc="http://schemas.openxmlformats.org/markup-compatibility/2006" xmlns:o="urn:schemas-microsoft-com:office:office" xmlns:r="http://schemas.openxmlformats.org/officeDocument/2006/relationships" xmlns:m="http://schemas.openxmlformats.org/officeDocument/2006/math" xmlns:v="urn:schemas-microsoft-com:vml" xmlns:wp14="http://schemas.microsoft.com/office/word/2010/wordprocessingDrawing" xmlns:wp="http://schemas.openxmlformats.org/drawingml/2006/wordprocessingDrawing" xmlns:w10="urn:schemas-microsoft-com:office:word" xmlns:w="http://schemas.openxmlformats.org/wordprocessingml/2006/main" xmlns:w14="http://schemas.microsoft.com/office/word/2010/wordml" xmlns:w15="http://schemas.microsoft.com/office/word/2012/wordml" xmlns:w16se="http://schemas.microsoft.com/office/word/2015/wordml/symex" xmlns:wpg="http://schemas.microsoft.com/office/word/2010/wordprocessingGroup" xmlns:wpi="http://schemas.microsoft.com/office/word/2010/wordprocessingInk" xmlns:wne="http://schemas.microsoft.com/office/word/2006/wordml" xmlns:wps="http://schemas.microsoft.com/office/word/2010/wordprocessingShape" mc:Ignorable="w14 w15 w16se wp14">
-  <w:abstractNum w:abstractNumId="0" w15:restartNumberingAfterBreak="0">
+<w:numbering xmlns:wpc="http://schemas.microsoft.com/office/word/2010/wordprocessingCanvas" xmlns:mo="http://schemas.microsoft.com/office/mac/office/2008/main" xmlns:mc="http://schemas.openxmlformats.org/markup-compatibility/2006" xmlns:mv="urn:schemas-microsoft-com:mac:vml" xmlns:o="urn:schemas-microsoft-com:office:office" xmlns:r="http://schemas.openxmlformats.org/officeDocument/2006/relationships" xmlns:m="http://schemas.openxmlformats.org/officeDocument/2006/math" xmlns:v="urn:schemas-microsoft-com:vml" xmlns:wp14="http://schemas.microsoft.com/office/word/2010/wordprocessingDrawing" xmlns:wp="http://schemas.openxmlformats.org/drawingml/2006/wordprocessingDrawing" xmlns:w10="urn:schemas-microsoft-com:office:word" xmlns:w="http://schemas.openxmlformats.org/wordprocessingml/2006/main" xmlns:w14="http://schemas.microsoft.com/office/word/2010/wordml" xmlns:w15="http://schemas.microsoft.com/office/word/2012/wordml" xmlns:wpg="http://schemas.microsoft.com/office/word/2010/wordprocessingGroup" xmlns:wpi="http://schemas.microsoft.com/office/word/2010/wordprocessingInk" xmlns:wne="http://schemas.microsoft.com/office/word/2006/wordml" xmlns:wps="http://schemas.microsoft.com/office/word/2010/wordprocessingShape" mc:Ignorable="w14 w15 wp14">
+  <w:abstractNum w:abstractNumId="0">
     <w:nsid w:val="044B60C5"/>
     <w:multiLevelType w:val="hybridMultilevel"/>
     <w:tmpl w:val="7B88A048"/>
@@ -5862,7 +6153,7 @@
       </w:rPr>
     </w:lvl>
   </w:abstractNum>
-  <w:abstractNum w:abstractNumId="1" w15:restartNumberingAfterBreak="0">
+  <w:abstractNum w:abstractNumId="1">
     <w:nsid w:val="0690731D"/>
     <w:multiLevelType w:val="hybridMultilevel"/>
     <w:tmpl w:val="BC42D324"/>
@@ -5975,7 +6266,7 @@
       </w:rPr>
     </w:lvl>
   </w:abstractNum>
-  <w:abstractNum w:abstractNumId="2" w15:restartNumberingAfterBreak="0">
+  <w:abstractNum w:abstractNumId="2">
     <w:nsid w:val="08803D14"/>
     <w:multiLevelType w:val="hybridMultilevel"/>
     <w:tmpl w:val="AC9A06FC"/>
@@ -6088,7 +6379,7 @@
       </w:rPr>
     </w:lvl>
   </w:abstractNum>
-  <w:abstractNum w:abstractNumId="3" w15:restartNumberingAfterBreak="0">
+  <w:abstractNum w:abstractNumId="3">
     <w:nsid w:val="0EBB5999"/>
     <w:multiLevelType w:val="hybridMultilevel"/>
     <w:tmpl w:val="1F38F5FA"/>
@@ -6201,7 +6492,7 @@
       </w:rPr>
     </w:lvl>
   </w:abstractNum>
-  <w:abstractNum w:abstractNumId="4" w15:restartNumberingAfterBreak="0">
+  <w:abstractNum w:abstractNumId="4">
     <w:nsid w:val="1B7B058A"/>
     <w:multiLevelType w:val="hybridMultilevel"/>
     <w:tmpl w:val="6E9CB400"/>
@@ -6314,7 +6605,7 @@
       </w:rPr>
     </w:lvl>
   </w:abstractNum>
-  <w:abstractNum w:abstractNumId="5" w15:restartNumberingAfterBreak="0">
+  <w:abstractNum w:abstractNumId="5">
     <w:nsid w:val="1CA944F3"/>
     <w:multiLevelType w:val="hybridMultilevel"/>
     <w:tmpl w:val="C0C848EC"/>
@@ -6427,7 +6718,7 @@
       </w:rPr>
     </w:lvl>
   </w:abstractNum>
-  <w:abstractNum w:abstractNumId="6" w15:restartNumberingAfterBreak="0">
+  <w:abstractNum w:abstractNumId="6">
     <w:nsid w:val="1FB178F3"/>
     <w:multiLevelType w:val="hybridMultilevel"/>
     <w:tmpl w:val="AE429A08"/>
@@ -6540,7 +6831,7 @@
       </w:rPr>
     </w:lvl>
   </w:abstractNum>
-  <w:abstractNum w:abstractNumId="7" w15:restartNumberingAfterBreak="0">
+  <w:abstractNum w:abstractNumId="7">
     <w:nsid w:val="282C4AB6"/>
     <w:multiLevelType w:val="hybridMultilevel"/>
     <w:tmpl w:val="FABA73B4"/>
@@ -6653,7 +6944,7 @@
       </w:rPr>
     </w:lvl>
   </w:abstractNum>
-  <w:abstractNum w:abstractNumId="8" w15:restartNumberingAfterBreak="0">
+  <w:abstractNum w:abstractNumId="8">
     <w:nsid w:val="2A5235E2"/>
     <w:multiLevelType w:val="hybridMultilevel"/>
     <w:tmpl w:val="C38A1CDA"/>
@@ -6766,7 +7057,7 @@
       </w:rPr>
     </w:lvl>
   </w:abstractNum>
-  <w:abstractNum w:abstractNumId="9" w15:restartNumberingAfterBreak="0">
+  <w:abstractNum w:abstractNumId="9">
     <w:nsid w:val="337C57C6"/>
     <w:multiLevelType w:val="hybridMultilevel"/>
     <w:tmpl w:val="007A824E"/>
@@ -6879,7 +7170,7 @@
       </w:rPr>
     </w:lvl>
   </w:abstractNum>
-  <w:abstractNum w:abstractNumId="10" w15:restartNumberingAfterBreak="0">
+  <w:abstractNum w:abstractNumId="10">
     <w:nsid w:val="341B32E3"/>
     <w:multiLevelType w:val="hybridMultilevel"/>
     <w:tmpl w:val="CE4E2656"/>
@@ -6992,7 +7283,7 @@
       </w:rPr>
     </w:lvl>
   </w:abstractNum>
-  <w:abstractNum w:abstractNumId="11" w15:restartNumberingAfterBreak="0">
+  <w:abstractNum w:abstractNumId="11">
     <w:nsid w:val="34560EB9"/>
     <w:multiLevelType w:val="hybridMultilevel"/>
     <w:tmpl w:val="1F02F330"/>
@@ -7105,7 +7396,7 @@
       </w:rPr>
     </w:lvl>
   </w:abstractNum>
-  <w:abstractNum w:abstractNumId="12" w15:restartNumberingAfterBreak="0">
+  <w:abstractNum w:abstractNumId="12">
     <w:nsid w:val="3D577873"/>
     <w:multiLevelType w:val="hybridMultilevel"/>
     <w:tmpl w:val="6FC67BC6"/>
@@ -7218,7 +7509,7 @@
       </w:rPr>
     </w:lvl>
   </w:abstractNum>
-  <w:abstractNum w:abstractNumId="13" w15:restartNumberingAfterBreak="0">
+  <w:abstractNum w:abstractNumId="13">
     <w:nsid w:val="425C0101"/>
     <w:multiLevelType w:val="hybridMultilevel"/>
     <w:tmpl w:val="8A22A62A"/>
@@ -7331,7 +7622,7 @@
       </w:rPr>
     </w:lvl>
   </w:abstractNum>
-  <w:abstractNum w:abstractNumId="14" w15:restartNumberingAfterBreak="0">
+  <w:abstractNum w:abstractNumId="14">
     <w:nsid w:val="4B9B3223"/>
     <w:multiLevelType w:val="hybridMultilevel"/>
     <w:tmpl w:val="EFB24074"/>
@@ -7444,7 +7735,7 @@
       </w:rPr>
     </w:lvl>
   </w:abstractNum>
-  <w:abstractNum w:abstractNumId="15" w15:restartNumberingAfterBreak="0">
+  <w:abstractNum w:abstractNumId="15">
     <w:nsid w:val="4F966267"/>
     <w:multiLevelType w:val="hybridMultilevel"/>
     <w:tmpl w:val="864EC316"/>
@@ -7557,7 +7848,7 @@
       </w:rPr>
     </w:lvl>
   </w:abstractNum>
-  <w:abstractNum w:abstractNumId="16" w15:restartNumberingAfterBreak="0">
+  <w:abstractNum w:abstractNumId="16">
     <w:nsid w:val="56427A8C"/>
     <w:multiLevelType w:val="hybridMultilevel"/>
     <w:tmpl w:val="D9A2B7D6"/>
@@ -7670,7 +7961,7 @@
       </w:rPr>
     </w:lvl>
   </w:abstractNum>
-  <w:abstractNum w:abstractNumId="17" w15:restartNumberingAfterBreak="0">
+  <w:abstractNum w:abstractNumId="17">
     <w:nsid w:val="56BE7E12"/>
     <w:multiLevelType w:val="hybridMultilevel"/>
     <w:tmpl w:val="EAFED8F6"/>
@@ -7783,19 +8074,20 @@
       </w:rPr>
     </w:lvl>
   </w:abstractNum>
-  <w:abstractNum w:abstractNumId="18" w15:restartNumberingAfterBreak="0">
+  <w:abstractNum w:abstractNumId="18">
     <w:nsid w:val="64316CD7"/>
     <w:multiLevelType w:val="hybridMultilevel"/>
-    <w:tmpl w:val="66CC366E"/>
-    <w:lvl w:ilvl="0" w:tplc="C9020822">
-      <w:numFmt w:val="bullet"/>
-      <w:lvlText w:val="-"/>
-      <w:lvlJc w:val="left"/>
-      <w:pPr>
-        <w:ind w:left="720" w:hanging="360"/>
-      </w:pPr>
-      <w:rPr>
-        <w:rFonts w:ascii="Calibri" w:eastAsiaTheme="minorEastAsia" w:hAnsi="Calibri" w:cstheme="minorBidi" w:hint="default"/>
+    <w:tmpl w:val="079EA006"/>
+    <w:lvl w:ilvl="0" w:tplc="040C0001">
+      <w:start w:val="1"/>
+      <w:numFmt w:val="bullet"/>
+      <w:lvlText w:val=""/>
+      <w:lvlJc w:val="left"/>
+      <w:pPr>
+        <w:ind w:left="748" w:hanging="360"/>
+      </w:pPr>
+      <w:rPr>
+        <w:rFonts w:ascii="Symbol" w:hAnsi="Symbol" w:hint="default"/>
       </w:rPr>
     </w:lvl>
     <w:lvl w:ilvl="1" w:tplc="040C0003">
@@ -7895,7 +8187,7 @@
       </w:rPr>
     </w:lvl>
   </w:abstractNum>
-  <w:abstractNum w:abstractNumId="19" w15:restartNumberingAfterBreak="0">
+  <w:abstractNum w:abstractNumId="19">
     <w:nsid w:val="6CA969CD"/>
     <w:multiLevelType w:val="hybridMultilevel"/>
     <w:tmpl w:val="5A109768"/>
@@ -8008,7 +8300,7 @@
       </w:rPr>
     </w:lvl>
   </w:abstractNum>
-  <w:abstractNum w:abstractNumId="20" w15:restartNumberingAfterBreak="0">
+  <w:abstractNum w:abstractNumId="20">
     <w:nsid w:val="6E866C60"/>
     <w:multiLevelType w:val="hybridMultilevel"/>
     <w:tmpl w:val="ED1E3844"/>
@@ -8121,7 +8413,7 @@
       </w:rPr>
     </w:lvl>
   </w:abstractNum>
-  <w:abstractNum w:abstractNumId="21" w15:restartNumberingAfterBreak="0">
+  <w:abstractNum w:abstractNumId="21">
     <w:nsid w:val="706364B8"/>
     <w:multiLevelType w:val="hybridMultilevel"/>
     <w:tmpl w:val="7458EA64"/>
@@ -8234,7 +8526,7 @@
       </w:rPr>
     </w:lvl>
   </w:abstractNum>
-  <w:abstractNum w:abstractNumId="22" w15:restartNumberingAfterBreak="0">
+  <w:abstractNum w:abstractNumId="22">
     <w:nsid w:val="709A1C7F"/>
     <w:multiLevelType w:val="hybridMultilevel"/>
     <w:tmpl w:val="E54AFEB2"/>
@@ -8347,7 +8639,7 @@
       </w:rPr>
     </w:lvl>
   </w:abstractNum>
-  <w:abstractNum w:abstractNumId="23" w15:restartNumberingAfterBreak="0">
+  <w:abstractNum w:abstractNumId="23">
     <w:nsid w:val="75115339"/>
     <w:multiLevelType w:val="hybridMultilevel"/>
     <w:tmpl w:val="0D1C6304"/>
@@ -8536,7 +8828,7 @@
 </file>
 
 <file path=word/styles.xml><?xml version="1.0" encoding="utf-8"?>
-<w:styles xmlns:mc="http://schemas.openxmlformats.org/markup-compatibility/2006" xmlns:r="http://schemas.openxmlformats.org/officeDocument/2006/relationships" xmlns:w="http://schemas.openxmlformats.org/wordprocessingml/2006/main" xmlns:w14="http://schemas.microsoft.com/office/word/2010/wordml" xmlns:w15="http://schemas.microsoft.com/office/word/2012/wordml" xmlns:w16se="http://schemas.microsoft.com/office/word/2015/wordml/symex" mc:Ignorable="w14 w15 w16se">
+<w:styles xmlns:mc="http://schemas.openxmlformats.org/markup-compatibility/2006" xmlns:r="http://schemas.openxmlformats.org/officeDocument/2006/relationships" xmlns:w="http://schemas.openxmlformats.org/wordprocessingml/2006/main" xmlns:w14="http://schemas.microsoft.com/office/word/2010/wordml" xmlns:w15="http://schemas.microsoft.com/office/word/2012/wordml" mc:Ignorable="w14 w15">
   <w:docDefaults>
     <w:rPrDefault>
       <w:rPr>
@@ -8548,7 +8840,7 @@
     </w:rPrDefault>
     <w:pPrDefault/>
   </w:docDefaults>
-  <w:latentStyles w:defLockedState="0" w:defUIPriority="99" w:defSemiHidden="0" w:defUnhideWhenUsed="0" w:defQFormat="0" w:count="372">
+  <w:latentStyles w:defLockedState="0" w:defUIPriority="99" w:defSemiHidden="0" w:defUnhideWhenUsed="0" w:defQFormat="0" w:count="380">
     <w:lsdException w:name="Normal" w:uiPriority="0" w:qFormat="1"/>
     <w:lsdException w:name="heading 1" w:uiPriority="9" w:qFormat="1"/>
     <w:lsdException w:name="heading 2" w:semiHidden="1" w:uiPriority="9" w:unhideWhenUsed="1" w:qFormat="1"/>
@@ -9295,6 +9587,7 @@
     <w:uiPriority w:val="39"/>
     <w:rsid w:val="00056383"/>
     <w:tblPr>
+      <w:tblInd w:w="0" w:type="dxa"/>
       <w:tblBorders>
         <w:top w:val="single" w:sz="4" w:space="0" w:color="auto"/>
         <w:left w:val="single" w:sz="4" w:space="0" w:color="auto"/>
@@ -9303,9 +9596,15 @@
         <w:insideH w:val="single" w:sz="4" w:space="0" w:color="auto"/>
         <w:insideV w:val="single" w:sz="4" w:space="0" w:color="auto"/>
       </w:tblBorders>
+      <w:tblCellMar>
+        <w:top w:w="0" w:type="dxa"/>
+        <w:left w:w="108" w:type="dxa"/>
+        <w:bottom w:w="0" w:type="dxa"/>
+        <w:right w:w="108" w:type="dxa"/>
+      </w:tblCellMar>
     </w:tblPr>
   </w:style>
-  <w:style w:type="paragraph" w:styleId="Paragraphedeliste">
+  <w:style w:type="paragraph" w:styleId="Pardeliste">
     <w:name w:val="List Paragraph"/>
     <w:basedOn w:val="Normal"/>
     <w:uiPriority w:val="34"/>
@@ -9314,6 +9613,30 @@
     <w:pPr>
       <w:ind w:left="720"/>
     </w:pPr>
+  </w:style>
+  <w:style w:type="paragraph" w:styleId="Explorateurdedocuments">
+    <w:name w:val="Document Map"/>
+    <w:basedOn w:val="Normal"/>
+    <w:link w:val="ExplorateurdedocumentsCar"/>
+    <w:uiPriority w:val="99"/>
+    <w:semiHidden/>
+    <w:unhideWhenUsed/>
+    <w:rsid w:val="00AE183B"/>
+    <w:rPr>
+      <w:rFonts w:ascii="Times New Roman" w:hAnsi="Times New Roman" w:cs="Times New Roman"/>
+      <w:sz w:val="24"/>
+    </w:rPr>
+  </w:style>
+  <w:style w:type="character" w:customStyle="1" w:styleId="ExplorateurdedocumentsCar">
+    <w:name w:val="Explorateur de documents Car"/>
+    <w:basedOn w:val="Policepardfaut"/>
+    <w:link w:val="Explorateurdedocuments"/>
+    <w:uiPriority w:val="99"/>
+    <w:semiHidden/>
+    <w:rsid w:val="00AE183B"/>
+    <w:rPr>
+      <w:rFonts w:ascii="Times New Roman" w:hAnsi="Times New Roman" w:cs="Times New Roman"/>
+    </w:rPr>
   </w:style>
 </w:styles>
 </file>
@@ -9584,7 +9907,7 @@
 </file>
 
 <file path=customXml/itemProps1.xml><?xml version="1.0" encoding="utf-8"?>
-<ds:datastoreItem xmlns:ds="http://schemas.openxmlformats.org/officeDocument/2006/customXml" ds:itemID="{DAB32250-F1D3-4FC9-A25E-86DBC2E3FB24}">
+<ds:datastoreItem xmlns:ds="http://schemas.openxmlformats.org/officeDocument/2006/customXml" ds:itemID="{5914FD3C-8A6B-D74A-8895-2F34E5D65D19}">
   <ds:schemaRefs>
     <ds:schemaRef ds:uri="http://schemas.openxmlformats.org/officeDocument/2006/bibliography"/>
   </ds:schemaRefs>

</xml_diff>